<commit_message>
JAMA Formatting & Visualization Tweaks
</commit_message>
<xml_diff>
--- a/docs/quarto/main.docx
+++ b/docs/quarto/main.docx
@@ -123,7 +123,7 @@
               <w:pStyle w:val="Compact"/>
             </w:pPr>
             <w:r>
-              <w:t xml:space="preserve">Table 1. Weighted Baseline Demographic and Clinical Characteristics of the U.S. Heart Failure Population (MEPS 2021–2023).</w:t>
+              <w:t xml:space="preserve">Table 1. Demographic and Clinical Characteristics of Medicare Beneficiaries With Heart Failure, 2021-2023.</w:t>
             </w:r>
           </w:p>
         </w:tc>
@@ -235,7 +235,7 @@
                 <w:rFonts w:ascii="Calibri" w:hAnsi="Calibri"/>
                 <w:sz w:val="20"/>
               </w:rPr>
-              <w:t xml:space="preserve">Commercial</w:t>
+              <w:t xml:space="preserve">Medicaid or Dual Eligible</w:t>
             </w:r>
             <w:r xmlns:w="http://schemas.openxmlformats.org/wordprocessingml/2006/main">
               <w:rPr>
@@ -249,7 +249,7 @@
                 <w:rFonts w:ascii="Calibri" w:hAnsi="Calibri"/>
                 <w:sz w:val="20"/>
               </w:rPr>
-              <w:t xml:space="preserve">N = 167,779 (9.2%)</w:t>
+              <w:t xml:space="preserve">N = 582,020 (32%)</w:t>
             </w:r>
             <w:r>
               <w:rPr>
@@ -281,7 +281,7 @@
                 <w:rFonts w:ascii="Calibri" w:hAnsi="Calibri"/>
                 <w:sz w:val="20"/>
               </w:rPr>
-              <w:t xml:space="preserve">Medicaid/Dual</w:t>
+              <w:t xml:space="preserve">Medicare</w:t>
             </w:r>
             <w:r xmlns:w="http://schemas.openxmlformats.org/wordprocessingml/2006/main">
               <w:rPr>
@@ -295,7 +295,7 @@
                 <w:rFonts w:ascii="Calibri" w:hAnsi="Calibri"/>
                 <w:sz w:val="20"/>
               </w:rPr>
-              <w:t xml:space="preserve">N = 582,020 (32%)</w:t>
+              <w:t xml:space="preserve">N = 1,083,339 (59%)</w:t>
             </w:r>
             <w:r>
               <w:rPr>
@@ -328,7 +328,7 @@
                 <w:rFonts w:ascii="Calibri" w:hAnsi="Calibri"/>
                 <w:sz w:val="20"/>
               </w:rPr>
-              <w:t xml:space="preserve">Medicare</w:t>
+              <w:t xml:space="preserve">Private/Commercial</w:t>
             </w:r>
             <w:r xmlns:w="http://schemas.openxmlformats.org/wordprocessingml/2006/main">
               <w:rPr>
@@ -342,7 +342,7 @@
                 <w:rFonts w:ascii="Calibri" w:hAnsi="Calibri"/>
                 <w:sz w:val="20"/>
               </w:rPr>
-              <w:t xml:space="preserve">N = 1,083,339 (59%)</w:t>
+              <w:t xml:space="preserve">N = 167,779 (9.2%)</w:t>
             </w:r>
             <w:r>
               <w:rPr>
@@ -380,7 +380,7 @@
                 <w:rFonts w:ascii="Calibri" w:hAnsi="Calibri"/>
                 <w:sz w:val="20"/>
               </w:rPr>
-              <w:t xml:space="default">Current SGLT2i Use</w:t>
+              <w:t xml:space="default">Current SGLT2 Inhibitor Use</w:t>
             </w:r>
           </w:p>
         </w:tc>
@@ -428,55 +428,55 @@
                 <w:rFonts w:ascii="Calibri" w:hAnsi="Calibri"/>
                 <w:sz w:val="20"/>
               </w:rPr>
+              <w:t xml:space="default">72,502 (12%)</w:t>
+            </w:r>
+          </w:p>
+        </w:tc>
+        <w:tc>
+          <w:tcPr>
+            <w:tcBorders>
+              <w:top w:val="single" w:space="0" w:color="D3D3D3"/>
+              <w:bottom w:val="single" w:space="0" w:color="D3D3D3"/>
+              <w:start w:val="single" w:space="0" w:color="D3D3D3"/>
+              <w:end w:val="single" w:space="0" w:color="D3D3D3"/>
+            </w:tcBorders>
+          </w:tcPr>
+          <w:p>
+            <w:pPr>
+              <w:spacing w:before="0" w:after="60"/>
+              <w:keepNext/>
+              <w:jc w:val="center"/>
+            </w:pPr>
+            <w:r>
+              <w:rPr>
+                <w:rFonts w:ascii="Calibri" w:hAnsi="Calibri"/>
+                <w:sz w:val="20"/>
+              </w:rPr>
+              <w:t xml:space="default">137,103 (13%)</w:t>
+            </w:r>
+          </w:p>
+        </w:tc>
+        <w:tc>
+          <w:tcPr>
+            <w:tcBorders>
+              <w:top w:val="single" w:space="0" w:color="D3D3D3"/>
+              <w:bottom w:val="single" w:space="0" w:color="D3D3D3"/>
+              <w:start w:val="single" w:space="0" w:color="D3D3D3"/>
+              <w:end w:val="single" w:space="0" w:color="D3D3D3"/>
+            </w:tcBorders>
+          </w:tcPr>
+          <w:p>
+            <w:pPr>
+              <w:spacing w:before="0" w:after="60"/>
+              <w:keepNext/>
+              <w:jc w:val="center"/>
+            </w:pPr>
+            <w:r>
+              <w:rPr>
+                <w:rFonts w:ascii="Calibri" w:hAnsi="Calibri"/>
+                <w:sz w:val="20"/>
+              </w:rPr>
               <w:t xml:space="default">32,709 (19%)</w:t>
-            </w:r>
-          </w:p>
-        </w:tc>
-        <w:tc>
-          <w:tcPr>
-            <w:tcBorders>
-              <w:top w:val="single" w:space="0" w:color="D3D3D3"/>
-              <w:bottom w:val="single" w:space="0" w:color="D3D3D3"/>
-              <w:start w:val="single" w:space="0" w:color="D3D3D3"/>
-              <w:end w:val="single" w:space="0" w:color="D3D3D3"/>
-            </w:tcBorders>
-          </w:tcPr>
-          <w:p>
-            <w:pPr>
-              <w:spacing w:before="0" w:after="60"/>
-              <w:keepNext/>
-              <w:jc w:val="center"/>
-            </w:pPr>
-            <w:r>
-              <w:rPr>
-                <w:rFonts w:ascii="Calibri" w:hAnsi="Calibri"/>
-                <w:sz w:val="20"/>
-              </w:rPr>
-              <w:t xml:space="default">72,502 (12%)</w:t>
-            </w:r>
-          </w:p>
-        </w:tc>
-        <w:tc>
-          <w:tcPr>
-            <w:tcBorders>
-              <w:top w:val="single" w:space="0" w:color="D3D3D3"/>
-              <w:bottom w:val="single" w:space="0" w:color="D3D3D3"/>
-              <w:start w:val="single" w:space="0" w:color="D3D3D3"/>
-              <w:end w:val="single" w:space="0" w:color="D3D3D3"/>
-            </w:tcBorders>
-          </w:tcPr>
-          <w:p>
-            <w:pPr>
-              <w:spacing w:before="0" w:after="60"/>
-              <w:keepNext/>
-              <w:jc w:val="center"/>
-            </w:pPr>
-            <w:r>
-              <w:rPr>
-                <w:rFonts w:ascii="Calibri" w:hAnsi="Calibri"/>
-                <w:sz w:val="20"/>
-              </w:rPr>
-              <w:t xml:space="default">137,103 (13%)</w:t>
             </w:r>
           </w:p>
         </w:tc>
@@ -630,7 +630,7 @@
                 <w:rFonts w:ascii="Calibri" w:hAnsi="Calibri"/>
                 <w:sz w:val="20"/>
               </w:rPr>
-              <w:t xml:space="default">    &lt;65</w:t>
+              <w:t xml:space="default">    18-64 Years</w:t>
             </w:r>
           </w:p>
         </w:tc>
@@ -678,55 +678,55 @@
                 <w:rFonts w:ascii="Calibri" w:hAnsi="Calibri"/>
                 <w:sz w:val="20"/>
               </w:rPr>
+              <w:t xml:space="default">367,772 (63%)</w:t>
+            </w:r>
+          </w:p>
+        </w:tc>
+        <w:tc>
+          <w:tcPr>
+            <w:tcBorders>
+              <w:top w:val="single" w:space="0" w:color="D3D3D3"/>
+              <w:bottom w:val="single" w:space="0" w:color="D3D3D3"/>
+              <w:start w:val="single" w:space="0" w:color="D3D3D3"/>
+              <w:end w:val="single" w:space="0" w:color="D3D3D3"/>
+            </w:tcBorders>
+          </w:tcPr>
+          <w:p>
+            <w:pPr>
+              <w:spacing w:before="0" w:after="60"/>
+              <w:keepNext/>
+              <w:jc w:val="center"/>
+            </w:pPr>
+            <w:r>
+              <w:rPr>
+                <w:rFonts w:ascii="Calibri" w:hAnsi="Calibri"/>
+                <w:sz w:val="20"/>
+              </w:rPr>
+              <w:t xml:space="default">74,580 (6.9%)</w:t>
+            </w:r>
+          </w:p>
+        </w:tc>
+        <w:tc>
+          <w:tcPr>
+            <w:tcBorders>
+              <w:top w:val="single" w:space="0" w:color="D3D3D3"/>
+              <w:bottom w:val="single" w:space="0" w:color="D3D3D3"/>
+              <w:start w:val="single" w:space="0" w:color="D3D3D3"/>
+              <w:end w:val="single" w:space="0" w:color="D3D3D3"/>
+            </w:tcBorders>
+          </w:tcPr>
+          <w:p>
+            <w:pPr>
+              <w:spacing w:before="0" w:after="60"/>
+              <w:keepNext/>
+              <w:jc w:val="center"/>
+            </w:pPr>
+            <w:r>
+              <w:rPr>
+                <w:rFonts w:ascii="Calibri" w:hAnsi="Calibri"/>
+                <w:sz w:val="20"/>
+              </w:rPr>
               <w:t xml:space="default">167,779 (100%)</w:t>
-            </w:r>
-          </w:p>
-        </w:tc>
-        <w:tc>
-          <w:tcPr>
-            <w:tcBorders>
-              <w:top w:val="single" w:space="0" w:color="D3D3D3"/>
-              <w:bottom w:val="single" w:space="0" w:color="D3D3D3"/>
-              <w:start w:val="single" w:space="0" w:color="D3D3D3"/>
-              <w:end w:val="single" w:space="0" w:color="D3D3D3"/>
-            </w:tcBorders>
-          </w:tcPr>
-          <w:p>
-            <w:pPr>
-              <w:spacing w:before="0" w:after="60"/>
-              <w:keepNext/>
-              <w:jc w:val="center"/>
-            </w:pPr>
-            <w:r>
-              <w:rPr>
-                <w:rFonts w:ascii="Calibri" w:hAnsi="Calibri"/>
-                <w:sz w:val="20"/>
-              </w:rPr>
-              <w:t xml:space="default">367,772 (63%)</w:t>
-            </w:r>
-          </w:p>
-        </w:tc>
-        <w:tc>
-          <w:tcPr>
-            <w:tcBorders>
-              <w:top w:val="single" w:space="0" w:color="D3D3D3"/>
-              <w:bottom w:val="single" w:space="0" w:color="D3D3D3"/>
-              <w:start w:val="single" w:space="0" w:color="D3D3D3"/>
-              <w:end w:val="single" w:space="0" w:color="D3D3D3"/>
-            </w:tcBorders>
-          </w:tcPr>
-          <w:p>
-            <w:pPr>
-              <w:spacing w:before="0" w:after="60"/>
-              <w:keepNext/>
-              <w:jc w:val="center"/>
-            </w:pPr>
-            <w:r>
-              <w:rPr>
-                <w:rFonts w:ascii="Calibri" w:hAnsi="Calibri"/>
-                <w:sz w:val="20"/>
-              </w:rPr>
-              <w:t xml:space="default">74,580 (6.9%)</w:t>
             </w:r>
           </w:p>
         </w:tc>
@@ -755,7 +755,7 @@
                 <w:rFonts w:ascii="Calibri" w:hAnsi="Calibri"/>
                 <w:sz w:val="20"/>
               </w:rPr>
-              <w:t xml:space="default">    65-74</w:t>
+              <w:t xml:space="default">    65-74 Years</w:t>
             </w:r>
           </w:p>
         </w:tc>
@@ -803,55 +803,55 @@
                 <w:rFonts w:ascii="Calibri" w:hAnsi="Calibri"/>
                 <w:sz w:val="20"/>
               </w:rPr>
+              <w:t xml:space="default">117,246 (20%)</w:t>
+            </w:r>
+          </w:p>
+        </w:tc>
+        <w:tc>
+          <w:tcPr>
+            <w:tcBorders>
+              <w:top w:val="single" w:space="0" w:color="D3D3D3"/>
+              <w:bottom w:val="single" w:space="0" w:color="D3D3D3"/>
+              <w:start w:val="single" w:space="0" w:color="D3D3D3"/>
+              <w:end w:val="single" w:space="0" w:color="D3D3D3"/>
+            </w:tcBorders>
+          </w:tcPr>
+          <w:p>
+            <w:pPr>
+              <w:spacing w:before="0" w:after="60"/>
+              <w:keepNext/>
+              <w:jc w:val="center"/>
+            </w:pPr>
+            <w:r>
+              <w:rPr>
+                <w:rFonts w:ascii="Calibri" w:hAnsi="Calibri"/>
+                <w:sz w:val="20"/>
+              </w:rPr>
+              <w:t xml:space="default">304,653 (28%)</w:t>
+            </w:r>
+          </w:p>
+        </w:tc>
+        <w:tc>
+          <w:tcPr>
+            <w:tcBorders>
+              <w:top w:val="single" w:space="0" w:color="D3D3D3"/>
+              <w:bottom w:val="single" w:space="0" w:color="D3D3D3"/>
+              <w:start w:val="single" w:space="0" w:color="D3D3D3"/>
+              <w:end w:val="single" w:space="0" w:color="D3D3D3"/>
+            </w:tcBorders>
+          </w:tcPr>
+          <w:p>
+            <w:pPr>
+              <w:spacing w:before="0" w:after="60"/>
+              <w:keepNext/>
+              <w:jc w:val="center"/>
+            </w:pPr>
+            <w:r>
+              <w:rPr>
+                <w:rFonts w:ascii="Calibri" w:hAnsi="Calibri"/>
+                <w:sz w:val="20"/>
+              </w:rPr>
               <w:t xml:space="default">0 (0%)</w:t>
-            </w:r>
-          </w:p>
-        </w:tc>
-        <w:tc>
-          <w:tcPr>
-            <w:tcBorders>
-              <w:top w:val="single" w:space="0" w:color="D3D3D3"/>
-              <w:bottom w:val="single" w:space="0" w:color="D3D3D3"/>
-              <w:start w:val="single" w:space="0" w:color="D3D3D3"/>
-              <w:end w:val="single" w:space="0" w:color="D3D3D3"/>
-            </w:tcBorders>
-          </w:tcPr>
-          <w:p>
-            <w:pPr>
-              <w:spacing w:before="0" w:after="60"/>
-              <w:keepNext/>
-              <w:jc w:val="center"/>
-            </w:pPr>
-            <w:r>
-              <w:rPr>
-                <w:rFonts w:ascii="Calibri" w:hAnsi="Calibri"/>
-                <w:sz w:val="20"/>
-              </w:rPr>
-              <w:t xml:space="default">117,246 (20%)</w:t>
-            </w:r>
-          </w:p>
-        </w:tc>
-        <w:tc>
-          <w:tcPr>
-            <w:tcBorders>
-              <w:top w:val="single" w:space="0" w:color="D3D3D3"/>
-              <w:bottom w:val="single" w:space="0" w:color="D3D3D3"/>
-              <w:start w:val="single" w:space="0" w:color="D3D3D3"/>
-              <w:end w:val="single" w:space="0" w:color="D3D3D3"/>
-            </w:tcBorders>
-          </w:tcPr>
-          <w:p>
-            <w:pPr>
-              <w:spacing w:before="0" w:after="60"/>
-              <w:keepNext/>
-              <w:jc w:val="center"/>
-            </w:pPr>
-            <w:r>
-              <w:rPr>
-                <w:rFonts w:ascii="Calibri" w:hAnsi="Calibri"/>
-                <w:sz w:val="20"/>
-              </w:rPr>
-              <w:t xml:space="default">304,653 (28%)</w:t>
             </w:r>
           </w:p>
         </w:tc>
@@ -880,7 +880,7 @@
                 <w:rFonts w:ascii="Calibri" w:hAnsi="Calibri"/>
                 <w:sz w:val="20"/>
               </w:rPr>
-              <w:t xml:space="default">    75+</w:t>
+              <w:t xml:space="default">    ≥75 Years</w:t>
             </w:r>
           </w:p>
         </w:tc>
@@ -928,55 +928,55 @@
                 <w:rFonts w:ascii="Calibri" w:hAnsi="Calibri"/>
                 <w:sz w:val="20"/>
               </w:rPr>
+              <w:t xml:space="default">97,003 (17%)</w:t>
+            </w:r>
+          </w:p>
+        </w:tc>
+        <w:tc>
+          <w:tcPr>
+            <w:tcBorders>
+              <w:top w:val="single" w:space="0" w:color="D3D3D3"/>
+              <w:bottom w:val="single" w:space="0" w:color="D3D3D3"/>
+              <w:start w:val="single" w:space="0" w:color="D3D3D3"/>
+              <w:end w:val="single" w:space="0" w:color="D3D3D3"/>
+            </w:tcBorders>
+          </w:tcPr>
+          <w:p>
+            <w:pPr>
+              <w:spacing w:before="0" w:after="60"/>
+              <w:keepNext/>
+              <w:jc w:val="center"/>
+            </w:pPr>
+            <w:r>
+              <w:rPr>
+                <w:rFonts w:ascii="Calibri" w:hAnsi="Calibri"/>
+                <w:sz w:val="20"/>
+              </w:rPr>
+              <w:t xml:space="default">704,106 (65%)</w:t>
+            </w:r>
+          </w:p>
+        </w:tc>
+        <w:tc>
+          <w:tcPr>
+            <w:tcBorders>
+              <w:top w:val="single" w:space="0" w:color="D3D3D3"/>
+              <w:bottom w:val="single" w:space="0" w:color="D3D3D3"/>
+              <w:start w:val="single" w:space="0" w:color="D3D3D3"/>
+              <w:end w:val="single" w:space="0" w:color="D3D3D3"/>
+            </w:tcBorders>
+          </w:tcPr>
+          <w:p>
+            <w:pPr>
+              <w:spacing w:before="0" w:after="60"/>
+              <w:keepNext/>
+              <w:jc w:val="center"/>
+            </w:pPr>
+            <w:r>
+              <w:rPr>
+                <w:rFonts w:ascii="Calibri" w:hAnsi="Calibri"/>
+                <w:sz w:val="20"/>
+              </w:rPr>
               <w:t xml:space="default">0 (0%)</w:t>
-            </w:r>
-          </w:p>
-        </w:tc>
-        <w:tc>
-          <w:tcPr>
-            <w:tcBorders>
-              <w:top w:val="single" w:space="0" w:color="D3D3D3"/>
-              <w:bottom w:val="single" w:space="0" w:color="D3D3D3"/>
-              <w:start w:val="single" w:space="0" w:color="D3D3D3"/>
-              <w:end w:val="single" w:space="0" w:color="D3D3D3"/>
-            </w:tcBorders>
-          </w:tcPr>
-          <w:p>
-            <w:pPr>
-              <w:spacing w:before="0" w:after="60"/>
-              <w:keepNext/>
-              <w:jc w:val="center"/>
-            </w:pPr>
-            <w:r>
-              <w:rPr>
-                <w:rFonts w:ascii="Calibri" w:hAnsi="Calibri"/>
-                <w:sz w:val="20"/>
-              </w:rPr>
-              <w:t xml:space="default">97,003 (17%)</w:t>
-            </w:r>
-          </w:p>
-        </w:tc>
-        <w:tc>
-          <w:tcPr>
-            <w:tcBorders>
-              <w:top w:val="single" w:space="0" w:color="D3D3D3"/>
-              <w:bottom w:val="single" w:space="0" w:color="D3D3D3"/>
-              <w:start w:val="single" w:space="0" w:color="D3D3D3"/>
-              <w:end w:val="single" w:space="0" w:color="D3D3D3"/>
-            </w:tcBorders>
-          </w:tcPr>
-          <w:p>
-            <w:pPr>
-              <w:spacing w:before="0" w:after="60"/>
-              <w:keepNext/>
-              <w:jc w:val="center"/>
-            </w:pPr>
-            <w:r>
-              <w:rPr>
-                <w:rFonts w:ascii="Calibri" w:hAnsi="Calibri"/>
-                <w:sz w:val="20"/>
-              </w:rPr>
-              <w:t xml:space="default">704,106 (65%)</w:t>
             </w:r>
           </w:p>
         </w:tc>
@@ -1178,55 +1178,55 @@
                 <w:rFonts w:ascii="Calibri" w:hAnsi="Calibri"/>
                 <w:sz w:val="20"/>
               </w:rPr>
+              <w:t xml:space="default">222,755 (38%)</w:t>
+            </w:r>
+          </w:p>
+        </w:tc>
+        <w:tc>
+          <w:tcPr>
+            <w:tcBorders>
+              <w:top w:val="single" w:space="0" w:color="D3D3D3"/>
+              <w:bottom w:val="single" w:space="0" w:color="D3D3D3"/>
+              <w:start w:val="single" w:space="0" w:color="D3D3D3"/>
+              <w:end w:val="single" w:space="0" w:color="D3D3D3"/>
+            </w:tcBorders>
+          </w:tcPr>
+          <w:p>
+            <w:pPr>
+              <w:spacing w:before="0" w:after="60"/>
+              <w:keepNext/>
+              <w:jc w:val="center"/>
+            </w:pPr>
+            <w:r>
+              <w:rPr>
+                <w:rFonts w:ascii="Calibri" w:hAnsi="Calibri"/>
+                <w:sz w:val="20"/>
+              </w:rPr>
+              <w:t xml:space="default">506,953 (47%)</w:t>
+            </w:r>
+          </w:p>
+        </w:tc>
+        <w:tc>
+          <w:tcPr>
+            <w:tcBorders>
+              <w:top w:val="single" w:space="0" w:color="D3D3D3"/>
+              <w:bottom w:val="single" w:space="0" w:color="D3D3D3"/>
+              <w:start w:val="single" w:space="0" w:color="D3D3D3"/>
+              <w:end w:val="single" w:space="0" w:color="D3D3D3"/>
+            </w:tcBorders>
+          </w:tcPr>
+          <w:p>
+            <w:pPr>
+              <w:spacing w:before="0" w:after="60"/>
+              <w:keepNext/>
+              <w:jc w:val="center"/>
+            </w:pPr>
+            <w:r>
+              <w:rPr>
+                <w:rFonts w:ascii="Calibri" w:hAnsi="Calibri"/>
+                <w:sz w:val="20"/>
+              </w:rPr>
               <w:t xml:space="default">110,333 (66%)</w:t>
-            </w:r>
-          </w:p>
-        </w:tc>
-        <w:tc>
-          <w:tcPr>
-            <w:tcBorders>
-              <w:top w:val="single" w:space="0" w:color="D3D3D3"/>
-              <w:bottom w:val="single" w:space="0" w:color="D3D3D3"/>
-              <w:start w:val="single" w:space="0" w:color="D3D3D3"/>
-              <w:end w:val="single" w:space="0" w:color="D3D3D3"/>
-            </w:tcBorders>
-          </w:tcPr>
-          <w:p>
-            <w:pPr>
-              <w:spacing w:before="0" w:after="60"/>
-              <w:keepNext/>
-              <w:jc w:val="center"/>
-            </w:pPr>
-            <w:r>
-              <w:rPr>
-                <w:rFonts w:ascii="Calibri" w:hAnsi="Calibri"/>
-                <w:sz w:val="20"/>
-              </w:rPr>
-              <w:t xml:space="default">222,755 (38%)</w:t>
-            </w:r>
-          </w:p>
-        </w:tc>
-        <w:tc>
-          <w:tcPr>
-            <w:tcBorders>
-              <w:top w:val="single" w:space="0" w:color="D3D3D3"/>
-              <w:bottom w:val="single" w:space="0" w:color="D3D3D3"/>
-              <w:start w:val="single" w:space="0" w:color="D3D3D3"/>
-              <w:end w:val="single" w:space="0" w:color="D3D3D3"/>
-            </w:tcBorders>
-          </w:tcPr>
-          <w:p>
-            <w:pPr>
-              <w:spacing w:before="0" w:after="60"/>
-              <w:keepNext/>
-              <w:jc w:val="center"/>
-            </w:pPr>
-            <w:r>
-              <w:rPr>
-                <w:rFonts w:ascii="Calibri" w:hAnsi="Calibri"/>
-                <w:sz w:val="20"/>
-              </w:rPr>
-              <w:t xml:space="default">506,953 (47%)</w:t>
             </w:r>
           </w:p>
         </w:tc>
@@ -1303,55 +1303,55 @@
                 <w:rFonts w:ascii="Calibri" w:hAnsi="Calibri"/>
                 <w:sz w:val="20"/>
               </w:rPr>
+              <w:t xml:space="default">359,266 (62%)</w:t>
+            </w:r>
+          </w:p>
+        </w:tc>
+        <w:tc>
+          <w:tcPr>
+            <w:tcBorders>
+              <w:top w:val="single" w:space="0" w:color="D3D3D3"/>
+              <w:bottom w:val="single" w:space="0" w:color="D3D3D3"/>
+              <w:start w:val="single" w:space="0" w:color="D3D3D3"/>
+              <w:end w:val="single" w:space="0" w:color="D3D3D3"/>
+            </w:tcBorders>
+          </w:tcPr>
+          <w:p>
+            <w:pPr>
+              <w:spacing w:before="0" w:after="60"/>
+              <w:keepNext/>
+              <w:jc w:val="center"/>
+            </w:pPr>
+            <w:r>
+              <w:rPr>
+                <w:rFonts w:ascii="Calibri" w:hAnsi="Calibri"/>
+                <w:sz w:val="20"/>
+              </w:rPr>
+              <w:t xml:space="default">576,386 (53%)</w:t>
+            </w:r>
+          </w:p>
+        </w:tc>
+        <w:tc>
+          <w:tcPr>
+            <w:tcBorders>
+              <w:top w:val="single" w:space="0" w:color="D3D3D3"/>
+              <w:bottom w:val="single" w:space="0" w:color="D3D3D3"/>
+              <w:start w:val="single" w:space="0" w:color="D3D3D3"/>
+              <w:end w:val="single" w:space="0" w:color="D3D3D3"/>
+            </w:tcBorders>
+          </w:tcPr>
+          <w:p>
+            <w:pPr>
+              <w:spacing w:before="0" w:after="60"/>
+              <w:keepNext/>
+              <w:jc w:val="center"/>
+            </w:pPr>
+            <w:r>
+              <w:rPr>
+                <w:rFonts w:ascii="Calibri" w:hAnsi="Calibri"/>
+                <w:sz w:val="20"/>
+              </w:rPr>
               <w:t xml:space="default">57,446 (34%)</w:t>
-            </w:r>
-          </w:p>
-        </w:tc>
-        <w:tc>
-          <w:tcPr>
-            <w:tcBorders>
-              <w:top w:val="single" w:space="0" w:color="D3D3D3"/>
-              <w:bottom w:val="single" w:space="0" w:color="D3D3D3"/>
-              <w:start w:val="single" w:space="0" w:color="D3D3D3"/>
-              <w:end w:val="single" w:space="0" w:color="D3D3D3"/>
-            </w:tcBorders>
-          </w:tcPr>
-          <w:p>
-            <w:pPr>
-              <w:spacing w:before="0" w:after="60"/>
-              <w:keepNext/>
-              <w:jc w:val="center"/>
-            </w:pPr>
-            <w:r>
-              <w:rPr>
-                <w:rFonts w:ascii="Calibri" w:hAnsi="Calibri"/>
-                <w:sz w:val="20"/>
-              </w:rPr>
-              <w:t xml:space="default">359,266 (62%)</w:t>
-            </w:r>
-          </w:p>
-        </w:tc>
-        <w:tc>
-          <w:tcPr>
-            <w:tcBorders>
-              <w:top w:val="single" w:space="0" w:color="D3D3D3"/>
-              <w:bottom w:val="single" w:space="0" w:color="D3D3D3"/>
-              <w:start w:val="single" w:space="0" w:color="D3D3D3"/>
-              <w:end w:val="single" w:space="0" w:color="D3D3D3"/>
-            </w:tcBorders>
-          </w:tcPr>
-          <w:p>
-            <w:pPr>
-              <w:spacing w:before="0" w:after="60"/>
-              <w:keepNext/>
-              <w:jc w:val="center"/>
-            </w:pPr>
-            <w:r>
-              <w:rPr>
-                <w:rFonts w:ascii="Calibri" w:hAnsi="Calibri"/>
-                <w:sz w:val="20"/>
-              </w:rPr>
-              <w:t xml:space="default">576,386 (53%)</w:t>
             </w:r>
           </w:p>
         </w:tc>
@@ -1380,7 +1380,7 @@
                 <w:rFonts w:ascii="Calibri" w:hAnsi="Calibri"/>
                 <w:sz w:val="20"/>
               </w:rPr>
-              <w:t xml:space="default">Race/Ethnicity</w:t>
+              <w:t xml:space="default">Race and Ethnicity</w:t>
             </w:r>
           </w:p>
         </w:tc>
@@ -1553,55 +1553,55 @@
                 <w:rFonts w:ascii="Calibri" w:hAnsi="Calibri"/>
                 <w:sz w:val="20"/>
               </w:rPr>
+              <w:t xml:space="default">353,994 (61%)</w:t>
+            </w:r>
+          </w:p>
+        </w:tc>
+        <w:tc>
+          <w:tcPr>
+            <w:tcBorders>
+              <w:top w:val="single" w:space="0" w:color="D3D3D3"/>
+              <w:bottom w:val="single" w:space="0" w:color="D3D3D3"/>
+              <w:start w:val="single" w:space="0" w:color="D3D3D3"/>
+              <w:end w:val="single" w:space="0" w:color="D3D3D3"/>
+            </w:tcBorders>
+          </w:tcPr>
+          <w:p>
+            <w:pPr>
+              <w:spacing w:before="0" w:after="60"/>
+              <w:keepNext/>
+              <w:jc w:val="center"/>
+            </w:pPr>
+            <w:r>
+              <w:rPr>
+                <w:rFonts w:ascii="Calibri" w:hAnsi="Calibri"/>
+                <w:sz w:val="20"/>
+              </w:rPr>
+              <w:t xml:space="default">892,945 (82%)</w:t>
+            </w:r>
+          </w:p>
+        </w:tc>
+        <w:tc>
+          <w:tcPr>
+            <w:tcBorders>
+              <w:top w:val="single" w:space="0" w:color="D3D3D3"/>
+              <w:bottom w:val="single" w:space="0" w:color="D3D3D3"/>
+              <w:start w:val="single" w:space="0" w:color="D3D3D3"/>
+              <w:end w:val="single" w:space="0" w:color="D3D3D3"/>
+            </w:tcBorders>
+          </w:tcPr>
+          <w:p>
+            <w:pPr>
+              <w:spacing w:before="0" w:after="60"/>
+              <w:keepNext/>
+              <w:jc w:val="center"/>
+            </w:pPr>
+            <w:r>
+              <w:rPr>
+                <w:rFonts w:ascii="Calibri" w:hAnsi="Calibri"/>
+                <w:sz w:val="20"/>
+              </w:rPr>
               <w:t xml:space="default">89,572 (53%)</w:t>
-            </w:r>
-          </w:p>
-        </w:tc>
-        <w:tc>
-          <w:tcPr>
-            <w:tcBorders>
-              <w:top w:val="single" w:space="0" w:color="D3D3D3"/>
-              <w:bottom w:val="single" w:space="0" w:color="D3D3D3"/>
-              <w:start w:val="single" w:space="0" w:color="D3D3D3"/>
-              <w:end w:val="single" w:space="0" w:color="D3D3D3"/>
-            </w:tcBorders>
-          </w:tcPr>
-          <w:p>
-            <w:pPr>
-              <w:spacing w:before="0" w:after="60"/>
-              <w:keepNext/>
-              <w:jc w:val="center"/>
-            </w:pPr>
-            <w:r>
-              <w:rPr>
-                <w:rFonts w:ascii="Calibri" w:hAnsi="Calibri"/>
-                <w:sz w:val="20"/>
-              </w:rPr>
-              <w:t xml:space="default">353,994 (61%)</w:t>
-            </w:r>
-          </w:p>
-        </w:tc>
-        <w:tc>
-          <w:tcPr>
-            <w:tcBorders>
-              <w:top w:val="single" w:space="0" w:color="D3D3D3"/>
-              <w:bottom w:val="single" w:space="0" w:color="D3D3D3"/>
-              <w:start w:val="single" w:space="0" w:color="D3D3D3"/>
-              <w:end w:val="single" w:space="0" w:color="D3D3D3"/>
-            </w:tcBorders>
-          </w:tcPr>
-          <w:p>
-            <w:pPr>
-              <w:spacing w:before="0" w:after="60"/>
-              <w:keepNext/>
-              <w:jc w:val="center"/>
-            </w:pPr>
-            <w:r>
-              <w:rPr>
-                <w:rFonts w:ascii="Calibri" w:hAnsi="Calibri"/>
-                <w:sz w:val="20"/>
-              </w:rPr>
-              <w:t xml:space="default">892,945 (82%)</w:t>
             </w:r>
           </w:p>
         </w:tc>
@@ -1678,55 +1678,55 @@
                 <w:rFonts w:ascii="Calibri" w:hAnsi="Calibri"/>
                 <w:sz w:val="20"/>
               </w:rPr>
+              <w:t xml:space="default">132,585 (23%)</w:t>
+            </w:r>
+          </w:p>
+        </w:tc>
+        <w:tc>
+          <w:tcPr>
+            <w:tcBorders>
+              <w:top w:val="single" w:space="0" w:color="D3D3D3"/>
+              <w:bottom w:val="single" w:space="0" w:color="D3D3D3"/>
+              <w:start w:val="single" w:space="0" w:color="D3D3D3"/>
+              <w:end w:val="single" w:space="0" w:color="D3D3D3"/>
+            </w:tcBorders>
+          </w:tcPr>
+          <w:p>
+            <w:pPr>
+              <w:spacing w:before="0" w:after="60"/>
+              <w:keepNext/>
+              <w:jc w:val="center"/>
+            </w:pPr>
+            <w:r>
+              <w:rPr>
+                <w:rFonts w:ascii="Calibri" w:hAnsi="Calibri"/>
+                <w:sz w:val="20"/>
+              </w:rPr>
+              <w:t xml:space="default">120,688 (11%)</w:t>
+            </w:r>
+          </w:p>
+        </w:tc>
+        <w:tc>
+          <w:tcPr>
+            <w:tcBorders>
+              <w:top w:val="single" w:space="0" w:color="D3D3D3"/>
+              <w:bottom w:val="single" w:space="0" w:color="D3D3D3"/>
+              <w:start w:val="single" w:space="0" w:color="D3D3D3"/>
+              <w:end w:val="single" w:space="0" w:color="D3D3D3"/>
+            </w:tcBorders>
+          </w:tcPr>
+          <w:p>
+            <w:pPr>
+              <w:spacing w:before="0" w:after="60"/>
+              <w:keepNext/>
+              <w:jc w:val="center"/>
+            </w:pPr>
+            <w:r>
+              <w:rPr>
+                <w:rFonts w:ascii="Calibri" w:hAnsi="Calibri"/>
+                <w:sz w:val="20"/>
+              </w:rPr>
               <w:t xml:space="default">57,469 (34%)</w:t>
-            </w:r>
-          </w:p>
-        </w:tc>
-        <w:tc>
-          <w:tcPr>
-            <w:tcBorders>
-              <w:top w:val="single" w:space="0" w:color="D3D3D3"/>
-              <w:bottom w:val="single" w:space="0" w:color="D3D3D3"/>
-              <w:start w:val="single" w:space="0" w:color="D3D3D3"/>
-              <w:end w:val="single" w:space="0" w:color="D3D3D3"/>
-            </w:tcBorders>
-          </w:tcPr>
-          <w:p>
-            <w:pPr>
-              <w:spacing w:before="0" w:after="60"/>
-              <w:keepNext/>
-              <w:jc w:val="center"/>
-            </w:pPr>
-            <w:r>
-              <w:rPr>
-                <w:rFonts w:ascii="Calibri" w:hAnsi="Calibri"/>
-                <w:sz w:val="20"/>
-              </w:rPr>
-              <w:t xml:space="default">132,585 (23%)</w:t>
-            </w:r>
-          </w:p>
-        </w:tc>
-        <w:tc>
-          <w:tcPr>
-            <w:tcBorders>
-              <w:top w:val="single" w:space="0" w:color="D3D3D3"/>
-              <w:bottom w:val="single" w:space="0" w:color="D3D3D3"/>
-              <w:start w:val="single" w:space="0" w:color="D3D3D3"/>
-              <w:end w:val="single" w:space="0" w:color="D3D3D3"/>
-            </w:tcBorders>
-          </w:tcPr>
-          <w:p>
-            <w:pPr>
-              <w:spacing w:before="0" w:after="60"/>
-              <w:keepNext/>
-              <w:jc w:val="center"/>
-            </w:pPr>
-            <w:r>
-              <w:rPr>
-                <w:rFonts w:ascii="Calibri" w:hAnsi="Calibri"/>
-                <w:sz w:val="20"/>
-              </w:rPr>
-              <w:t xml:space="default">120,688 (11%)</w:t>
             </w:r>
           </w:p>
         </w:tc>
@@ -1755,7 +1755,7 @@
                 <w:rFonts w:ascii="Calibri" w:hAnsi="Calibri"/>
                 <w:sz w:val="20"/>
               </w:rPr>
-              <w:t xml:space="default">    Hispanic</w:t>
+              <w:t xml:space="default">    Hispanic or Latino</w:t>
             </w:r>
           </w:p>
         </w:tc>
@@ -1803,55 +1803,55 @@
                 <w:rFonts w:ascii="Calibri" w:hAnsi="Calibri"/>
                 <w:sz w:val="20"/>
               </w:rPr>
+              <w:t xml:space="default">49,229 (8.5%)</w:t>
+            </w:r>
+          </w:p>
+        </w:tc>
+        <w:tc>
+          <w:tcPr>
+            <w:tcBorders>
+              <w:top w:val="single" w:space="0" w:color="D3D3D3"/>
+              <w:bottom w:val="single" w:space="0" w:color="D3D3D3"/>
+              <w:start w:val="single" w:space="0" w:color="D3D3D3"/>
+              <w:end w:val="single" w:space="0" w:color="D3D3D3"/>
+            </w:tcBorders>
+          </w:tcPr>
+          <w:p>
+            <w:pPr>
+              <w:spacing w:before="0" w:after="60"/>
+              <w:keepNext/>
+              <w:jc w:val="center"/>
+            </w:pPr>
+            <w:r>
+              <w:rPr>
+                <w:rFonts w:ascii="Calibri" w:hAnsi="Calibri"/>
+                <w:sz w:val="20"/>
+              </w:rPr>
+              <w:t xml:space="default">40,909 (3.8%)</w:t>
+            </w:r>
+          </w:p>
+        </w:tc>
+        <w:tc>
+          <w:tcPr>
+            <w:tcBorders>
+              <w:top w:val="single" w:space="0" w:color="D3D3D3"/>
+              <w:bottom w:val="single" w:space="0" w:color="D3D3D3"/>
+              <w:start w:val="single" w:space="0" w:color="D3D3D3"/>
+              <w:end w:val="single" w:space="0" w:color="D3D3D3"/>
+            </w:tcBorders>
+          </w:tcPr>
+          <w:p>
+            <w:pPr>
+              <w:spacing w:before="0" w:after="60"/>
+              <w:keepNext/>
+              <w:jc w:val="center"/>
+            </w:pPr>
+            <w:r>
+              <w:rPr>
+                <w:rFonts w:ascii="Calibri" w:hAnsi="Calibri"/>
+                <w:sz w:val="20"/>
+              </w:rPr>
               <w:t xml:space="default">0 (0%)</w:t>
-            </w:r>
-          </w:p>
-        </w:tc>
-        <w:tc>
-          <w:tcPr>
-            <w:tcBorders>
-              <w:top w:val="single" w:space="0" w:color="D3D3D3"/>
-              <w:bottom w:val="single" w:space="0" w:color="D3D3D3"/>
-              <w:start w:val="single" w:space="0" w:color="D3D3D3"/>
-              <w:end w:val="single" w:space="0" w:color="D3D3D3"/>
-            </w:tcBorders>
-          </w:tcPr>
-          <w:p>
-            <w:pPr>
-              <w:spacing w:before="0" w:after="60"/>
-              <w:keepNext/>
-              <w:jc w:val="center"/>
-            </w:pPr>
-            <w:r>
-              <w:rPr>
-                <w:rFonts w:ascii="Calibri" w:hAnsi="Calibri"/>
-                <w:sz w:val="20"/>
-              </w:rPr>
-              <w:t xml:space="default">49,229 (8.5%)</w:t>
-            </w:r>
-          </w:p>
-        </w:tc>
-        <w:tc>
-          <w:tcPr>
-            <w:tcBorders>
-              <w:top w:val="single" w:space="0" w:color="D3D3D3"/>
-              <w:bottom w:val="single" w:space="0" w:color="D3D3D3"/>
-              <w:start w:val="single" w:space="0" w:color="D3D3D3"/>
-              <w:end w:val="single" w:space="0" w:color="D3D3D3"/>
-            </w:tcBorders>
-          </w:tcPr>
-          <w:p>
-            <w:pPr>
-              <w:spacing w:before="0" w:after="60"/>
-              <w:keepNext/>
-              <w:jc w:val="center"/>
-            </w:pPr>
-            <w:r>
-              <w:rPr>
-                <w:rFonts w:ascii="Calibri" w:hAnsi="Calibri"/>
-                <w:sz w:val="20"/>
-              </w:rPr>
-              <w:t xml:space="default">40,909 (3.8%)</w:t>
             </w:r>
           </w:p>
         </w:tc>
@@ -1880,7 +1880,7 @@
                 <w:rFonts w:ascii="Calibri" w:hAnsi="Calibri"/>
                 <w:sz w:val="20"/>
               </w:rPr>
-              <w:t xml:space="default">    Other</w:t>
+              <w:t xml:space="default">    Other Race and Ethnicity</w:t>
             </w:r>
           </w:p>
         </w:tc>
@@ -1928,55 +1928,55 @@
                 <w:rFonts w:ascii="Calibri" w:hAnsi="Calibri"/>
                 <w:sz w:val="20"/>
               </w:rPr>
+              <w:t xml:space="default">46,213 (7.9%)</w:t>
+            </w:r>
+          </w:p>
+        </w:tc>
+        <w:tc>
+          <w:tcPr>
+            <w:tcBorders>
+              <w:top w:val="single" w:space="0" w:color="D3D3D3"/>
+              <w:bottom w:val="single" w:space="0" w:color="D3D3D3"/>
+              <w:start w:val="single" w:space="0" w:color="D3D3D3"/>
+              <w:end w:val="single" w:space="0" w:color="D3D3D3"/>
+            </w:tcBorders>
+          </w:tcPr>
+          <w:p>
+            <w:pPr>
+              <w:spacing w:before="0" w:after="60"/>
+              <w:keepNext/>
+              <w:jc w:val="center"/>
+            </w:pPr>
+            <w:r>
+              <w:rPr>
+                <w:rFonts w:ascii="Calibri" w:hAnsi="Calibri"/>
+                <w:sz w:val="20"/>
+              </w:rPr>
+              <w:t xml:space="default">28,797 (2.7%)</w:t>
+            </w:r>
+          </w:p>
+        </w:tc>
+        <w:tc>
+          <w:tcPr>
+            <w:tcBorders>
+              <w:top w:val="single" w:space="0" w:color="D3D3D3"/>
+              <w:bottom w:val="single" w:space="0" w:color="D3D3D3"/>
+              <w:start w:val="single" w:space="0" w:color="D3D3D3"/>
+              <w:end w:val="single" w:space="0" w:color="D3D3D3"/>
+            </w:tcBorders>
+          </w:tcPr>
+          <w:p>
+            <w:pPr>
+              <w:spacing w:before="0" w:after="60"/>
+              <w:keepNext/>
+              <w:jc w:val="center"/>
+            </w:pPr>
+            <w:r>
+              <w:rPr>
+                <w:rFonts w:ascii="Calibri" w:hAnsi="Calibri"/>
+                <w:sz w:val="20"/>
+              </w:rPr>
               <w:t xml:space="default">20,738 (12%)</w:t>
-            </w:r>
-          </w:p>
-        </w:tc>
-        <w:tc>
-          <w:tcPr>
-            <w:tcBorders>
-              <w:top w:val="single" w:space="0" w:color="D3D3D3"/>
-              <w:bottom w:val="single" w:space="0" w:color="D3D3D3"/>
-              <w:start w:val="single" w:space="0" w:color="D3D3D3"/>
-              <w:end w:val="single" w:space="0" w:color="D3D3D3"/>
-            </w:tcBorders>
-          </w:tcPr>
-          <w:p>
-            <w:pPr>
-              <w:spacing w:before="0" w:after="60"/>
-              <w:keepNext/>
-              <w:jc w:val="center"/>
-            </w:pPr>
-            <w:r>
-              <w:rPr>
-                <w:rFonts w:ascii="Calibri" w:hAnsi="Calibri"/>
-                <w:sz w:val="20"/>
-              </w:rPr>
-              <w:t xml:space="default">46,213 (7.9%)</w:t>
-            </w:r>
-          </w:p>
-        </w:tc>
-        <w:tc>
-          <w:tcPr>
-            <w:tcBorders>
-              <w:top w:val="single" w:space="0" w:color="D3D3D3"/>
-              <w:bottom w:val="single" w:space="0" w:color="D3D3D3"/>
-              <w:start w:val="single" w:space="0" w:color="D3D3D3"/>
-              <w:end w:val="single" w:space="0" w:color="D3D3D3"/>
-            </w:tcBorders>
-          </w:tcPr>
-          <w:p>
-            <w:pPr>
-              <w:spacing w:before="0" w:after="60"/>
-              <w:keepNext/>
-              <w:jc w:val="center"/>
-            </w:pPr>
-            <w:r>
-              <w:rPr>
-                <w:rFonts w:ascii="Calibri" w:hAnsi="Calibri"/>
-                <w:sz w:val="20"/>
-              </w:rPr>
-              <w:t xml:space="default">28,797 (2.7%)</w:t>
             </w:r>
           </w:p>
         </w:tc>
@@ -2005,7 +2005,7 @@
                 <w:rFonts w:ascii="Calibri" w:hAnsi="Calibri"/>
                 <w:sz w:val="20"/>
               </w:rPr>
-              <w:t xml:space="default">Income Tier</w:t>
+              <w:t xml:space="default">Annual Household Income</w:t>
             </w:r>
           </w:p>
         </w:tc>
@@ -2130,7 +2130,7 @@
                 <w:rFonts w:ascii="Calibri" w:hAnsi="Calibri"/>
                 <w:sz w:val="20"/>
               </w:rPr>
-              <w:t xml:space="default">    Low</w:t>
+              <w:t xml:space="default">    Low (&lt;125% FPL)</w:t>
             </w:r>
           </w:p>
         </w:tc>
@@ -2178,55 +2178,55 @@
                 <w:rFonts w:ascii="Calibri" w:hAnsi="Calibri"/>
                 <w:sz w:val="20"/>
               </w:rPr>
+              <w:t xml:space="default">396,151 (68%)</w:t>
+            </w:r>
+          </w:p>
+        </w:tc>
+        <w:tc>
+          <w:tcPr>
+            <w:tcBorders>
+              <w:top w:val="single" w:space="0" w:color="D3D3D3"/>
+              <w:bottom w:val="single" w:space="0" w:color="D3D3D3"/>
+              <w:start w:val="single" w:space="0" w:color="D3D3D3"/>
+              <w:end w:val="single" w:space="0" w:color="D3D3D3"/>
+            </w:tcBorders>
+          </w:tcPr>
+          <w:p>
+            <w:pPr>
+              <w:spacing w:before="0" w:after="60"/>
+              <w:keepNext/>
+              <w:jc w:val="center"/>
+            </w:pPr>
+            <w:r>
+              <w:rPr>
+                <w:rFonts w:ascii="Calibri" w:hAnsi="Calibri"/>
+                <w:sz w:val="20"/>
+              </w:rPr>
+              <w:t xml:space="default">358,899 (33%)</w:t>
+            </w:r>
+          </w:p>
+        </w:tc>
+        <w:tc>
+          <w:tcPr>
+            <w:tcBorders>
+              <w:top w:val="single" w:space="0" w:color="D3D3D3"/>
+              <w:bottom w:val="single" w:space="0" w:color="D3D3D3"/>
+              <w:start w:val="single" w:space="0" w:color="D3D3D3"/>
+              <w:end w:val="single" w:space="0" w:color="D3D3D3"/>
+            </w:tcBorders>
+          </w:tcPr>
+          <w:p>
+            <w:pPr>
+              <w:spacing w:before="0" w:after="60"/>
+              <w:keepNext/>
+              <w:jc w:val="center"/>
+            </w:pPr>
+            <w:r>
+              <w:rPr>
+                <w:rFonts w:ascii="Calibri" w:hAnsi="Calibri"/>
+                <w:sz w:val="20"/>
+              </w:rPr>
               <w:t xml:space="default">25,239 (15%)</w:t>
-            </w:r>
-          </w:p>
-        </w:tc>
-        <w:tc>
-          <w:tcPr>
-            <w:tcBorders>
-              <w:top w:val="single" w:space="0" w:color="D3D3D3"/>
-              <w:bottom w:val="single" w:space="0" w:color="D3D3D3"/>
-              <w:start w:val="single" w:space="0" w:color="D3D3D3"/>
-              <w:end w:val="single" w:space="0" w:color="D3D3D3"/>
-            </w:tcBorders>
-          </w:tcPr>
-          <w:p>
-            <w:pPr>
-              <w:spacing w:before="0" w:after="60"/>
-              <w:keepNext/>
-              <w:jc w:val="center"/>
-            </w:pPr>
-            <w:r>
-              <w:rPr>
-                <w:rFonts w:ascii="Calibri" w:hAnsi="Calibri"/>
-                <w:sz w:val="20"/>
-              </w:rPr>
-              <w:t xml:space="default">396,151 (68%)</w:t>
-            </w:r>
-          </w:p>
-        </w:tc>
-        <w:tc>
-          <w:tcPr>
-            <w:tcBorders>
-              <w:top w:val="single" w:space="0" w:color="D3D3D3"/>
-              <w:bottom w:val="single" w:space="0" w:color="D3D3D3"/>
-              <w:start w:val="single" w:space="0" w:color="D3D3D3"/>
-              <w:end w:val="single" w:space="0" w:color="D3D3D3"/>
-            </w:tcBorders>
-          </w:tcPr>
-          <w:p>
-            <w:pPr>
-              <w:spacing w:before="0" w:after="60"/>
-              <w:keepNext/>
-              <w:jc w:val="center"/>
-            </w:pPr>
-            <w:r>
-              <w:rPr>
-                <w:rFonts w:ascii="Calibri" w:hAnsi="Calibri"/>
-                <w:sz w:val="20"/>
-              </w:rPr>
-              <w:t xml:space="default">358,899 (33%)</w:t>
             </w:r>
           </w:p>
         </w:tc>
@@ -2255,7 +2255,7 @@
                 <w:rFonts w:ascii="Calibri" w:hAnsi="Calibri"/>
                 <w:sz w:val="20"/>
               </w:rPr>
-              <w:t xml:space="default">    Mid</w:t>
+              <w:t xml:space="default">    Middle (125%-400% FPL)</w:t>
             </w:r>
           </w:p>
         </w:tc>
@@ -2303,55 +2303,55 @@
                 <w:rFonts w:ascii="Calibri" w:hAnsi="Calibri"/>
                 <w:sz w:val="20"/>
               </w:rPr>
+              <w:t xml:space="default">120,024 (21%)</w:t>
+            </w:r>
+          </w:p>
+        </w:tc>
+        <w:tc>
+          <w:tcPr>
+            <w:tcBorders>
+              <w:top w:val="single" w:space="0" w:color="D3D3D3"/>
+              <w:bottom w:val="single" w:space="0" w:color="D3D3D3"/>
+              <w:start w:val="single" w:space="0" w:color="D3D3D3"/>
+              <w:end w:val="single" w:space="0" w:color="D3D3D3"/>
+            </w:tcBorders>
+          </w:tcPr>
+          <w:p>
+            <w:pPr>
+              <w:spacing w:before="0" w:after="60"/>
+              <w:keepNext/>
+              <w:jc w:val="center"/>
+            </w:pPr>
+            <w:r>
+              <w:rPr>
+                <w:rFonts w:ascii="Calibri" w:hAnsi="Calibri"/>
+                <w:sz w:val="20"/>
+              </w:rPr>
+              <w:t xml:space="default">351,918 (32%)</w:t>
+            </w:r>
+          </w:p>
+        </w:tc>
+        <w:tc>
+          <w:tcPr>
+            <w:tcBorders>
+              <w:top w:val="single" w:space="0" w:color="D3D3D3"/>
+              <w:bottom w:val="single" w:space="0" w:color="D3D3D3"/>
+              <w:start w:val="single" w:space="0" w:color="D3D3D3"/>
+              <w:end w:val="single" w:space="0" w:color="D3D3D3"/>
+            </w:tcBorders>
+          </w:tcPr>
+          <w:p>
+            <w:pPr>
+              <w:spacing w:before="0" w:after="60"/>
+              <w:keepNext/>
+              <w:jc w:val="center"/>
+            </w:pPr>
+            <w:r>
+              <w:rPr>
+                <w:rFonts w:ascii="Calibri" w:hAnsi="Calibri"/>
+                <w:sz w:val="20"/>
+              </w:rPr>
               <w:t xml:space="default">69,908 (42%)</w:t>
-            </w:r>
-          </w:p>
-        </w:tc>
-        <w:tc>
-          <w:tcPr>
-            <w:tcBorders>
-              <w:top w:val="single" w:space="0" w:color="D3D3D3"/>
-              <w:bottom w:val="single" w:space="0" w:color="D3D3D3"/>
-              <w:start w:val="single" w:space="0" w:color="D3D3D3"/>
-              <w:end w:val="single" w:space="0" w:color="D3D3D3"/>
-            </w:tcBorders>
-          </w:tcPr>
-          <w:p>
-            <w:pPr>
-              <w:spacing w:before="0" w:after="60"/>
-              <w:keepNext/>
-              <w:jc w:val="center"/>
-            </w:pPr>
-            <w:r>
-              <w:rPr>
-                <w:rFonts w:ascii="Calibri" w:hAnsi="Calibri"/>
-                <w:sz w:val="20"/>
-              </w:rPr>
-              <w:t xml:space="default">120,024 (21%)</w:t>
-            </w:r>
-          </w:p>
-        </w:tc>
-        <w:tc>
-          <w:tcPr>
-            <w:tcBorders>
-              <w:top w:val="single" w:space="0" w:color="D3D3D3"/>
-              <w:bottom w:val="single" w:space="0" w:color="D3D3D3"/>
-              <w:start w:val="single" w:space="0" w:color="D3D3D3"/>
-              <w:end w:val="single" w:space="0" w:color="D3D3D3"/>
-            </w:tcBorders>
-          </w:tcPr>
-          <w:p>
-            <w:pPr>
-              <w:spacing w:before="0" w:after="60"/>
-              <w:keepNext/>
-              <w:jc w:val="center"/>
-            </w:pPr>
-            <w:r>
-              <w:rPr>
-                <w:rFonts w:ascii="Calibri" w:hAnsi="Calibri"/>
-                <w:sz w:val="20"/>
-              </w:rPr>
-              <w:t xml:space="default">351,918 (32%)</w:t>
             </w:r>
           </w:p>
         </w:tc>
@@ -2380,7 +2380,7 @@
                 <w:rFonts w:ascii="Calibri" w:hAnsi="Calibri"/>
                 <w:sz w:val="20"/>
               </w:rPr>
-              <w:t xml:space="default">    High</w:t>
+              <w:t xml:space="default">    High (&gt;400% FPL)</w:t>
             </w:r>
           </w:p>
         </w:tc>
@@ -2428,55 +2428,55 @@
                 <w:rFonts w:ascii="Calibri" w:hAnsi="Calibri"/>
                 <w:sz w:val="20"/>
               </w:rPr>
+              <w:t xml:space="default">65,845 (11%)</w:t>
+            </w:r>
+          </w:p>
+        </w:tc>
+        <w:tc>
+          <w:tcPr>
+            <w:tcBorders>
+              <w:top w:val="single" w:space="0" w:color="D3D3D3"/>
+              <w:bottom w:val="single" w:space="0" w:color="D3D3D3"/>
+              <w:start w:val="single" w:space="0" w:color="D3D3D3"/>
+              <w:end w:val="single" w:space="0" w:color="D3D3D3"/>
+            </w:tcBorders>
+          </w:tcPr>
+          <w:p>
+            <w:pPr>
+              <w:spacing w:before="0" w:after="60"/>
+              <w:keepNext/>
+              <w:jc w:val="center"/>
+            </w:pPr>
+            <w:r>
+              <w:rPr>
+                <w:rFonts w:ascii="Calibri" w:hAnsi="Calibri"/>
+                <w:sz w:val="20"/>
+              </w:rPr>
+              <w:t xml:space="default">372,522 (34%)</w:t>
+            </w:r>
+          </w:p>
+        </w:tc>
+        <w:tc>
+          <w:tcPr>
+            <w:tcBorders>
+              <w:top w:val="single" w:space="0" w:color="D3D3D3"/>
+              <w:bottom w:val="single" w:space="0" w:color="D3D3D3"/>
+              <w:start w:val="single" w:space="0" w:color="D3D3D3"/>
+              <w:end w:val="single" w:space="0" w:color="D3D3D3"/>
+            </w:tcBorders>
+          </w:tcPr>
+          <w:p>
+            <w:pPr>
+              <w:spacing w:before="0" w:after="60"/>
+              <w:keepNext/>
+              <w:jc w:val="center"/>
+            </w:pPr>
+            <w:r>
+              <w:rPr>
+                <w:rFonts w:ascii="Calibri" w:hAnsi="Calibri"/>
+                <w:sz w:val="20"/>
+              </w:rPr>
               <w:t xml:space="default">72,632 (43%)</w:t>
-            </w:r>
-          </w:p>
-        </w:tc>
-        <w:tc>
-          <w:tcPr>
-            <w:tcBorders>
-              <w:top w:val="single" w:space="0" w:color="D3D3D3"/>
-              <w:bottom w:val="single" w:space="0" w:color="D3D3D3"/>
-              <w:start w:val="single" w:space="0" w:color="D3D3D3"/>
-              <w:end w:val="single" w:space="0" w:color="D3D3D3"/>
-            </w:tcBorders>
-          </w:tcPr>
-          <w:p>
-            <w:pPr>
-              <w:spacing w:before="0" w:after="60"/>
-              <w:keepNext/>
-              <w:jc w:val="center"/>
-            </w:pPr>
-            <w:r>
-              <w:rPr>
-                <w:rFonts w:ascii="Calibri" w:hAnsi="Calibri"/>
-                <w:sz w:val="20"/>
-              </w:rPr>
-              <w:t xml:space="default">65,845 (11%)</w:t>
-            </w:r>
-          </w:p>
-        </w:tc>
-        <w:tc>
-          <w:tcPr>
-            <w:tcBorders>
-              <w:top w:val="single" w:space="0" w:color="D3D3D3"/>
-              <w:bottom w:val="single" w:space="0" w:color="D3D3D3"/>
-              <w:start w:val="single" w:space="0" w:color="D3D3D3"/>
-              <w:end w:val="single" w:space="0" w:color="D3D3D3"/>
-            </w:tcBorders>
-          </w:tcPr>
-          <w:p>
-            <w:pPr>
-              <w:spacing w:before="0" w:after="60"/>
-              <w:keepNext/>
-              <w:jc w:val="center"/>
-            </w:pPr>
-            <w:r>
-              <w:rPr>
-                <w:rFonts w:ascii="Calibri" w:hAnsi="Calibri"/>
-                <w:sz w:val="20"/>
-              </w:rPr>
-              <w:t xml:space="default">372,522 (34%)</w:t>
             </w:r>
           </w:p>
         </w:tc>
@@ -2678,55 +2678,55 @@
                 <w:rFonts w:ascii="Calibri" w:hAnsi="Calibri"/>
                 <w:sz w:val="20"/>
               </w:rPr>
+              <w:t xml:space="default">493,390 (87%)</w:t>
+            </w:r>
+          </w:p>
+        </w:tc>
+        <w:tc>
+          <w:tcPr>
+            <w:tcBorders>
+              <w:top w:val="single" w:space="0" w:color="D3D3D3"/>
+              <w:bottom w:val="single" w:space="0" w:color="D3D3D3"/>
+              <w:start w:val="single" w:space="0" w:color="D3D3D3"/>
+              <w:end w:val="single" w:space="0" w:color="D3D3D3"/>
+            </w:tcBorders>
+          </w:tcPr>
+          <w:p>
+            <w:pPr>
+              <w:spacing w:before="0" w:after="60"/>
+              <w:keepNext/>
+              <w:jc w:val="center"/>
+            </w:pPr>
+            <w:r>
+              <w:rPr>
+                <w:rFonts w:ascii="Calibri" w:hAnsi="Calibri"/>
+                <w:sz w:val="20"/>
+              </w:rPr>
+              <w:t xml:space="default">810,986 (86%)</w:t>
+            </w:r>
+          </w:p>
+        </w:tc>
+        <w:tc>
+          <w:tcPr>
+            <w:tcBorders>
+              <w:top w:val="single" w:space="0" w:color="D3D3D3"/>
+              <w:bottom w:val="single" w:space="0" w:color="D3D3D3"/>
+              <w:start w:val="single" w:space="0" w:color="D3D3D3"/>
+              <w:end w:val="single" w:space="0" w:color="D3D3D3"/>
+            </w:tcBorders>
+          </w:tcPr>
+          <w:p>
+            <w:pPr>
+              <w:spacing w:before="0" w:after="60"/>
+              <w:keepNext/>
+              <w:jc w:val="center"/>
+            </w:pPr>
+            <w:r>
+              <w:rPr>
+                <w:rFonts w:ascii="Calibri" w:hAnsi="Calibri"/>
+                <w:sz w:val="20"/>
+              </w:rPr>
               <w:t xml:space="default">22,538 (13%)</w:t>
-            </w:r>
-          </w:p>
-        </w:tc>
-        <w:tc>
-          <w:tcPr>
-            <w:tcBorders>
-              <w:top w:val="single" w:space="0" w:color="D3D3D3"/>
-              <w:bottom w:val="single" w:space="0" w:color="D3D3D3"/>
-              <w:start w:val="single" w:space="0" w:color="D3D3D3"/>
-              <w:end w:val="single" w:space="0" w:color="D3D3D3"/>
-            </w:tcBorders>
-          </w:tcPr>
-          <w:p>
-            <w:pPr>
-              <w:spacing w:before="0" w:after="60"/>
-              <w:keepNext/>
-              <w:jc w:val="center"/>
-            </w:pPr>
-            <w:r>
-              <w:rPr>
-                <w:rFonts w:ascii="Calibri" w:hAnsi="Calibri"/>
-                <w:sz w:val="20"/>
-              </w:rPr>
-              <w:t xml:space="default">493,390 (87%)</w:t>
-            </w:r>
-          </w:p>
-        </w:tc>
-        <w:tc>
-          <w:tcPr>
-            <w:tcBorders>
-              <w:top w:val="single" w:space="0" w:color="D3D3D3"/>
-              <w:bottom w:val="single" w:space="0" w:color="D3D3D3"/>
-              <w:start w:val="single" w:space="0" w:color="D3D3D3"/>
-              <w:end w:val="single" w:space="0" w:color="D3D3D3"/>
-            </w:tcBorders>
-          </w:tcPr>
-          <w:p>
-            <w:pPr>
-              <w:spacing w:before="0" w:after="60"/>
-              <w:keepNext/>
-              <w:jc w:val="center"/>
-            </w:pPr>
-            <w:r>
-              <w:rPr>
-                <w:rFonts w:ascii="Calibri" w:hAnsi="Calibri"/>
-                <w:sz w:val="20"/>
-              </w:rPr>
-              <w:t xml:space="default">810,986 (86%)</w:t>
             </w:r>
           </w:p>
         </w:tc>
@@ -2803,55 +2803,55 @@
                 <w:rFonts w:ascii="Calibri" w:hAnsi="Calibri"/>
                 <w:sz w:val="20"/>
               </w:rPr>
+              <w:t xml:space="default">74,051 (13%)</w:t>
+            </w:r>
+          </w:p>
+        </w:tc>
+        <w:tc>
+          <w:tcPr>
+            <w:tcBorders>
+              <w:top w:val="single" w:space="0" w:color="D3D3D3"/>
+              <w:bottom w:val="single" w:space="0" w:color="D3D3D3"/>
+              <w:start w:val="single" w:space="0" w:color="D3D3D3"/>
+              <w:end w:val="single" w:space="0" w:color="D3D3D3"/>
+            </w:tcBorders>
+          </w:tcPr>
+          <w:p>
+            <w:pPr>
+              <w:spacing w:before="0" w:after="60"/>
+              <w:keepNext/>
+              <w:jc w:val="center"/>
+            </w:pPr>
+            <w:r>
+              <w:rPr>
+                <w:rFonts w:ascii="Calibri" w:hAnsi="Calibri"/>
+                <w:sz w:val="20"/>
+              </w:rPr>
+              <w:t xml:space="default">132,479 (14%)</w:t>
+            </w:r>
+          </w:p>
+        </w:tc>
+        <w:tc>
+          <w:tcPr>
+            <w:tcBorders>
+              <w:top w:val="single" w:space="0" w:color="D3D3D3"/>
+              <w:bottom w:val="single" w:space="0" w:color="D3D3D3"/>
+              <w:start w:val="single" w:space="0" w:color="D3D3D3"/>
+              <w:end w:val="single" w:space="0" w:color="D3D3D3"/>
+            </w:tcBorders>
+          </w:tcPr>
+          <w:p>
+            <w:pPr>
+              <w:spacing w:before="0" w:after="60"/>
+              <w:keepNext/>
+              <w:jc w:val="center"/>
+            </w:pPr>
+            <w:r>
+              <w:rPr>
+                <w:rFonts w:ascii="Calibri" w:hAnsi="Calibri"/>
+                <w:sz w:val="20"/>
+              </w:rPr>
               <w:t xml:space="default">145,241 (87%)</w:t>
-            </w:r>
-          </w:p>
-        </w:tc>
-        <w:tc>
-          <w:tcPr>
-            <w:tcBorders>
-              <w:top w:val="single" w:space="0" w:color="D3D3D3"/>
-              <w:bottom w:val="single" w:space="0" w:color="D3D3D3"/>
-              <w:start w:val="single" w:space="0" w:color="D3D3D3"/>
-              <w:end w:val="single" w:space="0" w:color="D3D3D3"/>
-            </w:tcBorders>
-          </w:tcPr>
-          <w:p>
-            <w:pPr>
-              <w:spacing w:before="0" w:after="60"/>
-              <w:keepNext/>
-              <w:jc w:val="center"/>
-            </w:pPr>
-            <w:r>
-              <w:rPr>
-                <w:rFonts w:ascii="Calibri" w:hAnsi="Calibri"/>
-                <w:sz w:val="20"/>
-              </w:rPr>
-              <w:t xml:space="default">74,051 (13%)</w:t>
-            </w:r>
-          </w:p>
-        </w:tc>
-        <w:tc>
-          <w:tcPr>
-            <w:tcBorders>
-              <w:top w:val="single" w:space="0" w:color="D3D3D3"/>
-              <w:bottom w:val="single" w:space="0" w:color="D3D3D3"/>
-              <w:start w:val="single" w:space="0" w:color="D3D3D3"/>
-              <w:end w:val="single" w:space="0" w:color="D3D3D3"/>
-            </w:tcBorders>
-          </w:tcPr>
-          <w:p>
-            <w:pPr>
-              <w:spacing w:before="0" w:after="60"/>
-              <w:keepNext/>
-              <w:jc w:val="center"/>
-            </w:pPr>
-            <w:r>
-              <w:rPr>
-                <w:rFonts w:ascii="Calibri" w:hAnsi="Calibri"/>
-                <w:sz w:val="20"/>
-              </w:rPr>
-              <w:t xml:space="default">132,479 (14%)</w:t>
             </w:r>
           </w:p>
         </w:tc>
@@ -2914,7 +2914,7 @@
                 <w:rFonts w:ascii="Calibri" w:hAnsi="Calibri"/>
                 <w:sz w:val="20"/>
               </w:rPr>
-              <w:t xml:space="preserve"> Data derived from the Medical Expenditure Panel Survey (MEPS), pooled 2021–2023. Values represent weighted national estimates. 'Income Tier' is based on poverty line thresholds (&lt;125% Low, 125-400% Mid, &gt;400% High). Employment status reflects status at end-of-year (Round 5).</w:t>
+              <w:t xml:space="preserve"> Data derived from the Medical Expenditure Panel Survey (MEPS), pooled 2021–2023. Values represent weighted national estimates. SGLT2 indicates sodium-glucose cotransporter 2. Income categories are based on the Federal Poverty Level (FPL).</w:t>
             </w:r>
           </w:p>
         </w:tc>
@@ -2938,7 +2938,7 @@
               <w:pStyle w:val="Compact"/>
             </w:pPr>
             <w:r>
-              <w:t xml:space="preserve">Table 2. Breakdown of Annual Out-of-Pocket Healthcare Expenditures by Category and Demographic Subgroup (2023 Inflation-Adjusted Dollars).</w:t>
+              <w:t xml:space="preserve">Table 2. Mean Annual Out-of-Pocket Health Care Expenditures by Service Category and Demographic Subgroup.</w:t>
             </w:r>
           </w:p>
         </w:tc>
@@ -3004,7 +3004,7 @@
                 <w:rFonts w:ascii="Calibri" w:hAnsi="Calibri"/>
                 <w:sz w:val="20"/>
               </w:rPr>
-              <w:t xml:space="default">Total Out-of-Pocket Costs</w:t>
+              <w:t xml:space="default">Total Out-of-Pocket Expenditures</w:t>
             </w:r>
           </w:p>
         </w:tc>
@@ -3026,7 +3026,7 @@
                 <w:rFonts w:ascii="Calibri" w:hAnsi="Calibri"/>
                 <w:sz w:val="20"/>
               </w:rPr>
-              <w:t xml:space="default">Medications</w:t>
+              <w:t xml:space="default">Prescription Drugs</w:t>
             </w:r>
           </w:p>
         </w:tc>
@@ -3048,7 +3048,7 @@
                 <w:rFonts w:ascii="Calibri" w:hAnsi="Calibri"/>
                 <w:sz w:val="20"/>
               </w:rPr>
-              <w:t xml:space="default">Premiums</w:t>
+              <w:t xml:space="default">Health Insurance Premiums</w:t>
             </w:r>
           </w:p>
         </w:tc>
@@ -3070,7 +3070,7 @@
                 <w:rFonts w:ascii="Calibri" w:hAnsi="Calibri"/>
                 <w:sz w:val="20"/>
               </w:rPr>
-              <w:t xml:space="default">Outpatient/Office</w:t>
+              <w:t xml:space="default">Outpatient and Office-Based Care</w:t>
             </w:r>
           </w:p>
         </w:tc>
@@ -3092,7 +3092,7 @@
                 <w:rFonts w:ascii="Calibri" w:hAnsi="Calibri"/>
                 <w:sz w:val="20"/>
               </w:rPr>
-              <w:t xml:space="default">Inpatient</w:t>
+              <w:t xml:space="default">Inpatient Hospital Care</w:t>
             </w:r>
           </w:p>
         </w:tc>
@@ -3381,151 +3381,151 @@
                 <w:rFonts w:ascii="Calibri" w:hAnsi="Calibri"/>
                 <w:sz w:val="20"/>
               </w:rPr>
-              <w:t xml:space="default">Commercial</w:t>
-            </w:r>
-          </w:p>
-        </w:tc>
-        <w:tc>
-          <w:tcPr>
-            <w:tcBorders>
-              <w:top w:val="single" w:space="0" w:color="D3D3D3"/>
-              <w:bottom w:val="single" w:space="0" w:color="D3D3D3"/>
-              <w:start w:val="single" w:space="0" w:color="D3D3D3"/>
-              <w:end w:val="single" w:space="0" w:color="D3D3D3"/>
-            </w:tcBorders>
-          </w:tcPr>
-          <w:p>
-            <w:pPr>
-              <w:spacing w:before="0" w:after="60"/>
-              <w:keepNext/>
-              <w:jc w:val="center"/>
-            </w:pPr>
-            <w:r>
-              <w:rPr>
-                <w:rFonts w:ascii="Calibri" w:hAnsi="Calibri"/>
-                <w:sz w:val="20"/>
-              </w:rPr>
-              <w:t xml:space="default">$5971 (3408-10461)</w:t>
-            </w:r>
-          </w:p>
-        </w:tc>
-        <w:tc>
-          <w:tcPr>
-            <w:tcBorders>
-              <w:top w:val="single" w:space="0" w:color="D3D3D3"/>
-              <w:bottom w:val="single" w:space="0" w:color="D3D3D3"/>
-              <w:start w:val="single" w:space="0" w:color="D3D3D3"/>
-              <w:end w:val="single" w:space="0" w:color="D3D3D3"/>
-            </w:tcBorders>
-          </w:tcPr>
-          <w:p>
-            <w:pPr>
-              <w:spacing w:before="0" w:after="60"/>
-              <w:keepNext/>
-              <w:jc w:val="center"/>
-            </w:pPr>
-            <w:r>
-              <w:rPr>
-                <w:rFonts w:ascii="Calibri" w:hAnsi="Calibri"/>
-                <w:sz w:val="20"/>
-              </w:rPr>
-              <w:t xml:space="default">$373 (239-582)</w:t>
-            </w:r>
-          </w:p>
-        </w:tc>
-        <w:tc>
-          <w:tcPr>
-            <w:tcBorders>
-              <w:top w:val="single" w:space="0" w:color="D3D3D3"/>
-              <w:bottom w:val="single" w:space="0" w:color="D3D3D3"/>
-              <w:start w:val="single" w:space="0" w:color="D3D3D3"/>
-              <w:end w:val="single" w:space="0" w:color="D3D3D3"/>
-            </w:tcBorders>
-          </w:tcPr>
-          <w:p>
-            <w:pPr>
-              <w:spacing w:before="0" w:after="60"/>
-              <w:keepNext/>
-              <w:jc w:val="center"/>
-            </w:pPr>
-            <w:r>
-              <w:rPr>
-                <w:rFonts w:ascii="Calibri" w:hAnsi="Calibri"/>
-                <w:sz w:val="20"/>
-              </w:rPr>
-              <w:t xml:space="default">$3248 (1713-6159)</w:t>
-            </w:r>
-          </w:p>
-        </w:tc>
-        <w:tc>
-          <w:tcPr>
-            <w:tcBorders>
-              <w:top w:val="single" w:space="0" w:color="D3D3D3"/>
-              <w:bottom w:val="single" w:space="0" w:color="D3D3D3"/>
-              <w:start w:val="single" w:space="0" w:color="D3D3D3"/>
-              <w:end w:val="single" w:space="0" w:color="D3D3D3"/>
-            </w:tcBorders>
-          </w:tcPr>
-          <w:p>
-            <w:pPr>
-              <w:spacing w:before="0" w:after="60"/>
-              <w:keepNext/>
-              <w:jc w:val="center"/>
-            </w:pPr>
-            <w:r>
-              <w:rPr>
-                <w:rFonts w:ascii="Calibri" w:hAnsi="Calibri"/>
-                <w:sz w:val="20"/>
-              </w:rPr>
-              <w:t xml:space="default">$1129 (518-2462)</w:t>
-            </w:r>
-          </w:p>
-        </w:tc>
-        <w:tc>
-          <w:tcPr>
-            <w:tcBorders>
-              <w:top w:val="single" w:space="0" w:color="D3D3D3"/>
-              <w:bottom w:val="single" w:space="0" w:color="D3D3D3"/>
-              <w:start w:val="single" w:space="0" w:color="D3D3D3"/>
-              <w:end w:val="single" w:space="0" w:color="D3D3D3"/>
-            </w:tcBorders>
-          </w:tcPr>
-          <w:p>
-            <w:pPr>
-              <w:spacing w:before="0" w:after="60"/>
-              <w:keepNext/>
-              <w:jc w:val="center"/>
-            </w:pPr>
-            <w:r>
-              <w:rPr>
-                <w:rFonts w:ascii="Calibri" w:hAnsi="Calibri"/>
-                <w:sz w:val="20"/>
-              </w:rPr>
-              <w:t xml:space="default">$820 (244-2751)</w:t>
-            </w:r>
-          </w:p>
-        </w:tc>
-        <w:tc>
-          <w:tcPr>
-            <w:tcBorders>
-              <w:top w:val="single" w:space="0" w:color="D3D3D3"/>
-              <w:bottom w:val="single" w:space="0" w:color="D3D3D3"/>
-              <w:start w:val="single" w:space="0" w:color="D3D3D3"/>
-              <w:end w:val="single" w:space="0" w:color="D3D3D3"/>
-            </w:tcBorders>
-          </w:tcPr>
-          <w:p>
-            <w:pPr>
-              <w:spacing w:before="0" w:after="60"/>
-              <w:keepNext/>
-              <w:jc w:val="center"/>
-            </w:pPr>
-            <w:r>
-              <w:rPr>
-                <w:rFonts w:ascii="Calibri" w:hAnsi="Calibri"/>
-                <w:sz w:val="20"/>
-              </w:rPr>
-              <w:t xml:space="default">$401 (201-798)</w:t>
+              <w:t xml:space="default">Medicaid or Dual Eligible</w:t>
+            </w:r>
+          </w:p>
+        </w:tc>
+        <w:tc>
+          <w:tcPr>
+            <w:tcBorders>
+              <w:top w:val="single" w:space="0" w:color="D3D3D3"/>
+              <w:bottom w:val="single" w:space="0" w:color="D3D3D3"/>
+              <w:start w:val="single" w:space="0" w:color="D3D3D3"/>
+              <w:end w:val="single" w:space="0" w:color="D3D3D3"/>
+            </w:tcBorders>
+          </w:tcPr>
+          <w:p>
+            <w:pPr>
+              <w:spacing w:before="0" w:after="60"/>
+              <w:keepNext/>
+              <w:jc w:val="center"/>
+            </w:pPr>
+            <w:r>
+              <w:rPr>
+                <w:rFonts w:ascii="Calibri" w:hAnsi="Calibri"/>
+                <w:sz w:val="20"/>
+              </w:rPr>
+              <w:t xml:space="default">$886 (521-1507)</w:t>
+            </w:r>
+          </w:p>
+        </w:tc>
+        <w:tc>
+          <w:tcPr>
+            <w:tcBorders>
+              <w:top w:val="single" w:space="0" w:color="D3D3D3"/>
+              <w:bottom w:val="single" w:space="0" w:color="D3D3D3"/>
+              <w:start w:val="single" w:space="0" w:color="D3D3D3"/>
+              <w:end w:val="single" w:space="0" w:color="D3D3D3"/>
+            </w:tcBorders>
+          </w:tcPr>
+          <w:p>
+            <w:pPr>
+              <w:spacing w:before="0" w:after="60"/>
+              <w:keepNext/>
+              <w:jc w:val="center"/>
+            </w:pPr>
+            <w:r>
+              <w:rPr>
+                <w:rFonts w:ascii="Calibri" w:hAnsi="Calibri"/>
+                <w:sz w:val="20"/>
+              </w:rPr>
+              <w:t xml:space="default">$102 (70-148)</w:t>
+            </w:r>
+          </w:p>
+        </w:tc>
+        <w:tc>
+          <w:tcPr>
+            <w:tcBorders>
+              <w:top w:val="single" w:space="0" w:color="D3D3D3"/>
+              <w:bottom w:val="single" w:space="0" w:color="D3D3D3"/>
+              <w:start w:val="single" w:space="0" w:color="D3D3D3"/>
+              <w:end w:val="single" w:space="0" w:color="D3D3D3"/>
+            </w:tcBorders>
+          </w:tcPr>
+          <w:p>
+            <w:pPr>
+              <w:spacing w:before="0" w:after="60"/>
+              <w:keepNext/>
+              <w:jc w:val="center"/>
+            </w:pPr>
+            <w:r>
+              <w:rPr>
+                <w:rFonts w:ascii="Calibri" w:hAnsi="Calibri"/>
+                <w:sz w:val="20"/>
+              </w:rPr>
+              <w:t xml:space="default">$322 (88-1172)</w:t>
+            </w:r>
+          </w:p>
+        </w:tc>
+        <w:tc>
+          <w:tcPr>
+            <w:tcBorders>
+              <w:top w:val="single" w:space="0" w:color="D3D3D3"/>
+              <w:bottom w:val="single" w:space="0" w:color="D3D3D3"/>
+              <w:start w:val="single" w:space="0" w:color="D3D3D3"/>
+              <w:end w:val="single" w:space="0" w:color="D3D3D3"/>
+            </w:tcBorders>
+          </w:tcPr>
+          <w:p>
+            <w:pPr>
+              <w:spacing w:before="0" w:after="60"/>
+              <w:keepNext/>
+              <w:jc w:val="center"/>
+            </w:pPr>
+            <w:r>
+              <w:rPr>
+                <w:rFonts w:ascii="Calibri" w:hAnsi="Calibri"/>
+                <w:sz w:val="20"/>
+              </w:rPr>
+              <w:t xml:space="default">$127 (48-337)</w:t>
+            </w:r>
+          </w:p>
+        </w:tc>
+        <w:tc>
+          <w:tcPr>
+            <w:tcBorders>
+              <w:top w:val="single" w:space="0" w:color="D3D3D3"/>
+              <w:bottom w:val="single" w:space="0" w:color="D3D3D3"/>
+              <w:start w:val="single" w:space="0" w:color="D3D3D3"/>
+              <w:end w:val="single" w:space="0" w:color="D3D3D3"/>
+            </w:tcBorders>
+          </w:tcPr>
+          <w:p>
+            <w:pPr>
+              <w:spacing w:before="0" w:after="60"/>
+              <w:keepNext/>
+              <w:jc w:val="center"/>
+            </w:pPr>
+            <w:r>
+              <w:rPr>
+                <w:rFonts w:ascii="Calibri" w:hAnsi="Calibri"/>
+                <w:sz w:val="20"/>
+              </w:rPr>
+              <w:t xml:space="default">$86 (28-264)</w:t>
+            </w:r>
+          </w:p>
+        </w:tc>
+        <w:tc>
+          <w:tcPr>
+            <w:tcBorders>
+              <w:top w:val="single" w:space="0" w:color="D3D3D3"/>
+              <w:bottom w:val="single" w:space="0" w:color="D3D3D3"/>
+              <w:start w:val="single" w:space="0" w:color="D3D3D3"/>
+              <w:end w:val="single" w:space="0" w:color="D3D3D3"/>
+            </w:tcBorders>
+          </w:tcPr>
+          <w:p>
+            <w:pPr>
+              <w:spacing w:before="0" w:after="60"/>
+              <w:keepNext/>
+              <w:jc w:val="center"/>
+            </w:pPr>
+            <w:r>
+              <w:rPr>
+                <w:rFonts w:ascii="Calibri" w:hAnsi="Calibri"/>
+                <w:sz w:val="20"/>
+              </w:rPr>
+              <w:t xml:space="default">$250 (115-544)</w:t>
             </w:r>
           </w:p>
         </w:tc>
@@ -3554,151 +3554,151 @@
                 <w:rFonts w:ascii="Calibri" w:hAnsi="Calibri"/>
                 <w:sz w:val="20"/>
               </w:rPr>
-              <w:t xml:space="default">Medicaid/Dual</w:t>
-            </w:r>
-          </w:p>
-        </w:tc>
-        <w:tc>
-          <w:tcPr>
-            <w:tcBorders>
-              <w:top w:val="single" w:space="0" w:color="D3D3D3"/>
-              <w:bottom w:val="single" w:space="0" w:color="D3D3D3"/>
-              <w:start w:val="single" w:space="0" w:color="D3D3D3"/>
-              <w:end w:val="single" w:space="0" w:color="D3D3D3"/>
-            </w:tcBorders>
-          </w:tcPr>
-          <w:p>
-            <w:pPr>
-              <w:spacing w:before="0" w:after="60"/>
-              <w:keepNext/>
-              <w:jc w:val="center"/>
-            </w:pPr>
-            <w:r>
-              <w:rPr>
-                <w:rFonts w:ascii="Calibri" w:hAnsi="Calibri"/>
-                <w:sz w:val="20"/>
-              </w:rPr>
-              <w:t xml:space="default">$886 (521-1507)</w:t>
-            </w:r>
-          </w:p>
-        </w:tc>
-        <w:tc>
-          <w:tcPr>
-            <w:tcBorders>
-              <w:top w:val="single" w:space="0" w:color="D3D3D3"/>
-              <w:bottom w:val="single" w:space="0" w:color="D3D3D3"/>
-              <w:start w:val="single" w:space="0" w:color="D3D3D3"/>
-              <w:end w:val="single" w:space="0" w:color="D3D3D3"/>
-            </w:tcBorders>
-          </w:tcPr>
-          <w:p>
-            <w:pPr>
-              <w:spacing w:before="0" w:after="60"/>
-              <w:keepNext/>
-              <w:jc w:val="center"/>
-            </w:pPr>
-            <w:r>
-              <w:rPr>
-                <w:rFonts w:ascii="Calibri" w:hAnsi="Calibri"/>
-                <w:sz w:val="20"/>
-              </w:rPr>
-              <w:t xml:space="default">$102 (70-148)</w:t>
-            </w:r>
-          </w:p>
-        </w:tc>
-        <w:tc>
-          <w:tcPr>
-            <w:tcBorders>
-              <w:top w:val="single" w:space="0" w:color="D3D3D3"/>
-              <w:bottom w:val="single" w:space="0" w:color="D3D3D3"/>
-              <w:start w:val="single" w:space="0" w:color="D3D3D3"/>
-              <w:end w:val="single" w:space="0" w:color="D3D3D3"/>
-            </w:tcBorders>
-          </w:tcPr>
-          <w:p>
-            <w:pPr>
-              <w:spacing w:before="0" w:after="60"/>
-              <w:keepNext/>
-              <w:jc w:val="center"/>
-            </w:pPr>
-            <w:r>
-              <w:rPr>
-                <w:rFonts w:ascii="Calibri" w:hAnsi="Calibri"/>
-                <w:sz w:val="20"/>
-              </w:rPr>
-              <w:t xml:space="default">$322 (88-1172)</w:t>
-            </w:r>
-          </w:p>
-        </w:tc>
-        <w:tc>
-          <w:tcPr>
-            <w:tcBorders>
-              <w:top w:val="single" w:space="0" w:color="D3D3D3"/>
-              <w:bottom w:val="single" w:space="0" w:color="D3D3D3"/>
-              <w:start w:val="single" w:space="0" w:color="D3D3D3"/>
-              <w:end w:val="single" w:space="0" w:color="D3D3D3"/>
-            </w:tcBorders>
-          </w:tcPr>
-          <w:p>
-            <w:pPr>
-              <w:spacing w:before="0" w:after="60"/>
-              <w:keepNext/>
-              <w:jc w:val="center"/>
-            </w:pPr>
-            <w:r>
-              <w:rPr>
-                <w:rFonts w:ascii="Calibri" w:hAnsi="Calibri"/>
-                <w:sz w:val="20"/>
-              </w:rPr>
-              <w:t xml:space="default">$127 (48-337)</w:t>
-            </w:r>
-          </w:p>
-        </w:tc>
-        <w:tc>
-          <w:tcPr>
-            <w:tcBorders>
-              <w:top w:val="single" w:space="0" w:color="D3D3D3"/>
-              <w:bottom w:val="single" w:space="0" w:color="D3D3D3"/>
-              <w:start w:val="single" w:space="0" w:color="D3D3D3"/>
-              <w:end w:val="single" w:space="0" w:color="D3D3D3"/>
-            </w:tcBorders>
-          </w:tcPr>
-          <w:p>
-            <w:pPr>
-              <w:spacing w:before="0" w:after="60"/>
-              <w:keepNext/>
-              <w:jc w:val="center"/>
-            </w:pPr>
-            <w:r>
-              <w:rPr>
-                <w:rFonts w:ascii="Calibri" w:hAnsi="Calibri"/>
-                <w:sz w:val="20"/>
-              </w:rPr>
-              <w:t xml:space="default">$86 (28-264)</w:t>
-            </w:r>
-          </w:p>
-        </w:tc>
-        <w:tc>
-          <w:tcPr>
-            <w:tcBorders>
-              <w:top w:val="single" w:space="0" w:color="D3D3D3"/>
-              <w:bottom w:val="single" w:space="0" w:color="D3D3D3"/>
-              <w:start w:val="single" w:space="0" w:color="D3D3D3"/>
-              <w:end w:val="single" w:space="0" w:color="D3D3D3"/>
-            </w:tcBorders>
-          </w:tcPr>
-          <w:p>
-            <w:pPr>
-              <w:spacing w:before="0" w:after="60"/>
-              <w:keepNext/>
-              <w:jc w:val="center"/>
-            </w:pPr>
-            <w:r>
-              <w:rPr>
-                <w:rFonts w:ascii="Calibri" w:hAnsi="Calibri"/>
-                <w:sz w:val="20"/>
-              </w:rPr>
-              <w:t xml:space="default">$250 (115-544)</w:t>
+              <w:t xml:space="default">Medicare</w:t>
+            </w:r>
+          </w:p>
+        </w:tc>
+        <w:tc>
+          <w:tcPr>
+            <w:tcBorders>
+              <w:top w:val="single" w:space="0" w:color="D3D3D3"/>
+              <w:bottom w:val="single" w:space="0" w:color="D3D3D3"/>
+              <w:start w:val="single" w:space="0" w:color="D3D3D3"/>
+              <w:end w:val="single" w:space="0" w:color="D3D3D3"/>
+            </w:tcBorders>
+          </w:tcPr>
+          <w:p>
+            <w:pPr>
+              <w:spacing w:before="0" w:after="60"/>
+              <w:keepNext/>
+              <w:jc w:val="center"/>
+            </w:pPr>
+            <w:r>
+              <w:rPr>
+                <w:rFonts w:ascii="Calibri" w:hAnsi="Calibri"/>
+                <w:sz w:val="20"/>
+              </w:rPr>
+              <w:t xml:space="default">$4108 (3146-5365)</w:t>
+            </w:r>
+          </w:p>
+        </w:tc>
+        <w:tc>
+          <w:tcPr>
+            <w:tcBorders>
+              <w:top w:val="single" w:space="0" w:color="D3D3D3"/>
+              <w:bottom w:val="single" w:space="0" w:color="D3D3D3"/>
+              <w:start w:val="single" w:space="0" w:color="D3D3D3"/>
+              <w:end w:val="single" w:space="0" w:color="D3D3D3"/>
+            </w:tcBorders>
+          </w:tcPr>
+          <w:p>
+            <w:pPr>
+              <w:spacing w:before="0" w:after="60"/>
+              <w:keepNext/>
+              <w:jc w:val="center"/>
+            </w:pPr>
+            <w:r>
+              <w:rPr>
+                <w:rFonts w:ascii="Calibri" w:hAnsi="Calibri"/>
+                <w:sz w:val="20"/>
+              </w:rPr>
+              <w:t xml:space="default">$834 (574-1211)</w:t>
+            </w:r>
+          </w:p>
+        </w:tc>
+        <w:tc>
+          <w:tcPr>
+            <w:tcBorders>
+              <w:top w:val="single" w:space="0" w:color="D3D3D3"/>
+              <w:bottom w:val="single" w:space="0" w:color="D3D3D3"/>
+              <w:start w:val="single" w:space="0" w:color="D3D3D3"/>
+              <w:end w:val="single" w:space="0" w:color="D3D3D3"/>
+            </w:tcBorders>
+          </w:tcPr>
+          <w:p>
+            <w:pPr>
+              <w:spacing w:before="0" w:after="60"/>
+              <w:keepNext/>
+              <w:jc w:val="center"/>
+            </w:pPr>
+            <w:r>
+              <w:rPr>
+                <w:rFonts w:ascii="Calibri" w:hAnsi="Calibri"/>
+                <w:sz w:val="20"/>
+              </w:rPr>
+              <w:t xml:space="default">$826 (526-1296)</w:t>
+            </w:r>
+          </w:p>
+        </w:tc>
+        <w:tc>
+          <w:tcPr>
+            <w:tcBorders>
+              <w:top w:val="single" w:space="0" w:color="D3D3D3"/>
+              <w:bottom w:val="single" w:space="0" w:color="D3D3D3"/>
+              <w:start w:val="single" w:space="0" w:color="D3D3D3"/>
+              <w:end w:val="single" w:space="0" w:color="D3D3D3"/>
+            </w:tcBorders>
+          </w:tcPr>
+          <w:p>
+            <w:pPr>
+              <w:spacing w:before="0" w:after="60"/>
+              <w:keepNext/>
+              <w:jc w:val="center"/>
+            </w:pPr>
+            <w:r>
+              <w:rPr>
+                <w:rFonts w:ascii="Calibri" w:hAnsi="Calibri"/>
+                <w:sz w:val="20"/>
+              </w:rPr>
+              <w:t xml:space="default">$531 (295-955)</w:t>
+            </w:r>
+          </w:p>
+        </w:tc>
+        <w:tc>
+          <w:tcPr>
+            <w:tcBorders>
+              <w:top w:val="single" w:space="0" w:color="D3D3D3"/>
+              <w:bottom w:val="single" w:space="0" w:color="D3D3D3"/>
+              <w:start w:val="single" w:space="0" w:color="D3D3D3"/>
+              <w:end w:val="single" w:space="0" w:color="D3D3D3"/>
+            </w:tcBorders>
+          </w:tcPr>
+          <w:p>
+            <w:pPr>
+              <w:spacing w:before="0" w:after="60"/>
+              <w:keepNext/>
+              <w:jc w:val="center"/>
+            </w:pPr>
+            <w:r>
+              <w:rPr>
+                <w:rFonts w:ascii="Calibri" w:hAnsi="Calibri"/>
+                <w:sz w:val="20"/>
+              </w:rPr>
+              <w:t xml:space="default">$173 (75-399)</w:t>
+            </w:r>
+          </w:p>
+        </w:tc>
+        <w:tc>
+          <w:tcPr>
+            <w:tcBorders>
+              <w:top w:val="single" w:space="0" w:color="D3D3D3"/>
+              <w:bottom w:val="single" w:space="0" w:color="D3D3D3"/>
+              <w:start w:val="single" w:space="0" w:color="D3D3D3"/>
+              <w:end w:val="single" w:space="0" w:color="D3D3D3"/>
+            </w:tcBorders>
+          </w:tcPr>
+          <w:p>
+            <w:pPr>
+              <w:spacing w:before="0" w:after="60"/>
+              <w:keepNext/>
+              <w:jc w:val="center"/>
+            </w:pPr>
+            <w:r>
+              <w:rPr>
+                <w:rFonts w:ascii="Calibri" w:hAnsi="Calibri"/>
+                <w:sz w:val="20"/>
+              </w:rPr>
+              <w:t xml:space="default">$1744 (994-3060)</w:t>
             </w:r>
           </w:p>
         </w:tc>
@@ -3727,151 +3727,151 @@
                 <w:rFonts w:ascii="Calibri" w:hAnsi="Calibri"/>
                 <w:sz w:val="20"/>
               </w:rPr>
-              <w:t xml:space="default">Medicare</w:t>
-            </w:r>
-          </w:p>
-        </w:tc>
-        <w:tc>
-          <w:tcPr>
-            <w:tcBorders>
-              <w:top w:val="single" w:space="0" w:color="D3D3D3"/>
-              <w:bottom w:val="single" w:space="0" w:color="D3D3D3"/>
-              <w:start w:val="single" w:space="0" w:color="D3D3D3"/>
-              <w:end w:val="single" w:space="0" w:color="D3D3D3"/>
-            </w:tcBorders>
-          </w:tcPr>
-          <w:p>
-            <w:pPr>
-              <w:spacing w:before="0" w:after="60"/>
-              <w:keepNext/>
-              <w:jc w:val="center"/>
-            </w:pPr>
-            <w:r>
-              <w:rPr>
-                <w:rFonts w:ascii="Calibri" w:hAnsi="Calibri"/>
-                <w:sz w:val="20"/>
-              </w:rPr>
-              <w:t xml:space="default">$4108 (3146-5365)</w:t>
-            </w:r>
-          </w:p>
-        </w:tc>
-        <w:tc>
-          <w:tcPr>
-            <w:tcBorders>
-              <w:top w:val="single" w:space="0" w:color="D3D3D3"/>
-              <w:bottom w:val="single" w:space="0" w:color="D3D3D3"/>
-              <w:start w:val="single" w:space="0" w:color="D3D3D3"/>
-              <w:end w:val="single" w:space="0" w:color="D3D3D3"/>
-            </w:tcBorders>
-          </w:tcPr>
-          <w:p>
-            <w:pPr>
-              <w:spacing w:before="0" w:after="60"/>
-              <w:keepNext/>
-              <w:jc w:val="center"/>
-            </w:pPr>
-            <w:r>
-              <w:rPr>
-                <w:rFonts w:ascii="Calibri" w:hAnsi="Calibri"/>
-                <w:sz w:val="20"/>
-              </w:rPr>
-              <w:t xml:space="default">$834 (574-1211)</w:t>
-            </w:r>
-          </w:p>
-        </w:tc>
-        <w:tc>
-          <w:tcPr>
-            <w:tcBorders>
-              <w:top w:val="single" w:space="0" w:color="D3D3D3"/>
-              <w:bottom w:val="single" w:space="0" w:color="D3D3D3"/>
-              <w:start w:val="single" w:space="0" w:color="D3D3D3"/>
-              <w:end w:val="single" w:space="0" w:color="D3D3D3"/>
-            </w:tcBorders>
-          </w:tcPr>
-          <w:p>
-            <w:pPr>
-              <w:spacing w:before="0" w:after="60"/>
-              <w:keepNext/>
-              <w:jc w:val="center"/>
-            </w:pPr>
-            <w:r>
-              <w:rPr>
-                <w:rFonts w:ascii="Calibri" w:hAnsi="Calibri"/>
-                <w:sz w:val="20"/>
-              </w:rPr>
-              <w:t xml:space="default">$826 (526-1296)</w:t>
-            </w:r>
-          </w:p>
-        </w:tc>
-        <w:tc>
-          <w:tcPr>
-            <w:tcBorders>
-              <w:top w:val="single" w:space="0" w:color="D3D3D3"/>
-              <w:bottom w:val="single" w:space="0" w:color="D3D3D3"/>
-              <w:start w:val="single" w:space="0" w:color="D3D3D3"/>
-              <w:end w:val="single" w:space="0" w:color="D3D3D3"/>
-            </w:tcBorders>
-          </w:tcPr>
-          <w:p>
-            <w:pPr>
-              <w:spacing w:before="0" w:after="60"/>
-              <w:keepNext/>
-              <w:jc w:val="center"/>
-            </w:pPr>
-            <w:r>
-              <w:rPr>
-                <w:rFonts w:ascii="Calibri" w:hAnsi="Calibri"/>
-                <w:sz w:val="20"/>
-              </w:rPr>
-              <w:t xml:space="default">$531 (295-955)</w:t>
-            </w:r>
-          </w:p>
-        </w:tc>
-        <w:tc>
-          <w:tcPr>
-            <w:tcBorders>
-              <w:top w:val="single" w:space="0" w:color="D3D3D3"/>
-              <w:bottom w:val="single" w:space="0" w:color="D3D3D3"/>
-              <w:start w:val="single" w:space="0" w:color="D3D3D3"/>
-              <w:end w:val="single" w:space="0" w:color="D3D3D3"/>
-            </w:tcBorders>
-          </w:tcPr>
-          <w:p>
-            <w:pPr>
-              <w:spacing w:before="0" w:after="60"/>
-              <w:keepNext/>
-              <w:jc w:val="center"/>
-            </w:pPr>
-            <w:r>
-              <w:rPr>
-                <w:rFonts w:ascii="Calibri" w:hAnsi="Calibri"/>
-                <w:sz w:val="20"/>
-              </w:rPr>
-              <w:t xml:space="default">$173 (75-399)</w:t>
-            </w:r>
-          </w:p>
-        </w:tc>
-        <w:tc>
-          <w:tcPr>
-            <w:tcBorders>
-              <w:top w:val="single" w:space="0" w:color="D3D3D3"/>
-              <w:bottom w:val="single" w:space="0" w:color="D3D3D3"/>
-              <w:start w:val="single" w:space="0" w:color="D3D3D3"/>
-              <w:end w:val="single" w:space="0" w:color="D3D3D3"/>
-            </w:tcBorders>
-          </w:tcPr>
-          <w:p>
-            <w:pPr>
-              <w:spacing w:before="0" w:after="60"/>
-              <w:keepNext/>
-              <w:jc w:val="center"/>
-            </w:pPr>
-            <w:r>
-              <w:rPr>
-                <w:rFonts w:ascii="Calibri" w:hAnsi="Calibri"/>
-                <w:sz w:val="20"/>
-              </w:rPr>
-              <w:t xml:space="default">$1744 (994-3060)</w:t>
+              <w:t xml:space="default">Private/Commercial</w:t>
+            </w:r>
+          </w:p>
+        </w:tc>
+        <w:tc>
+          <w:tcPr>
+            <w:tcBorders>
+              <w:top w:val="single" w:space="0" w:color="D3D3D3"/>
+              <w:bottom w:val="single" w:space="0" w:color="D3D3D3"/>
+              <w:start w:val="single" w:space="0" w:color="D3D3D3"/>
+              <w:end w:val="single" w:space="0" w:color="D3D3D3"/>
+            </w:tcBorders>
+          </w:tcPr>
+          <w:p>
+            <w:pPr>
+              <w:spacing w:before="0" w:after="60"/>
+              <w:keepNext/>
+              <w:jc w:val="center"/>
+            </w:pPr>
+            <w:r>
+              <w:rPr>
+                <w:rFonts w:ascii="Calibri" w:hAnsi="Calibri"/>
+                <w:sz w:val="20"/>
+              </w:rPr>
+              <w:t xml:space="default">$5971 (3408-10461)</w:t>
+            </w:r>
+          </w:p>
+        </w:tc>
+        <w:tc>
+          <w:tcPr>
+            <w:tcBorders>
+              <w:top w:val="single" w:space="0" w:color="D3D3D3"/>
+              <w:bottom w:val="single" w:space="0" w:color="D3D3D3"/>
+              <w:start w:val="single" w:space="0" w:color="D3D3D3"/>
+              <w:end w:val="single" w:space="0" w:color="D3D3D3"/>
+            </w:tcBorders>
+          </w:tcPr>
+          <w:p>
+            <w:pPr>
+              <w:spacing w:before="0" w:after="60"/>
+              <w:keepNext/>
+              <w:jc w:val="center"/>
+            </w:pPr>
+            <w:r>
+              <w:rPr>
+                <w:rFonts w:ascii="Calibri" w:hAnsi="Calibri"/>
+                <w:sz w:val="20"/>
+              </w:rPr>
+              <w:t xml:space="default">$373 (239-582)</w:t>
+            </w:r>
+          </w:p>
+        </w:tc>
+        <w:tc>
+          <w:tcPr>
+            <w:tcBorders>
+              <w:top w:val="single" w:space="0" w:color="D3D3D3"/>
+              <w:bottom w:val="single" w:space="0" w:color="D3D3D3"/>
+              <w:start w:val="single" w:space="0" w:color="D3D3D3"/>
+              <w:end w:val="single" w:space="0" w:color="D3D3D3"/>
+            </w:tcBorders>
+          </w:tcPr>
+          <w:p>
+            <w:pPr>
+              <w:spacing w:before="0" w:after="60"/>
+              <w:keepNext/>
+              <w:jc w:val="center"/>
+            </w:pPr>
+            <w:r>
+              <w:rPr>
+                <w:rFonts w:ascii="Calibri" w:hAnsi="Calibri"/>
+                <w:sz w:val="20"/>
+              </w:rPr>
+              <w:t xml:space="default">$3248 (1713-6159)</w:t>
+            </w:r>
+          </w:p>
+        </w:tc>
+        <w:tc>
+          <w:tcPr>
+            <w:tcBorders>
+              <w:top w:val="single" w:space="0" w:color="D3D3D3"/>
+              <w:bottom w:val="single" w:space="0" w:color="D3D3D3"/>
+              <w:start w:val="single" w:space="0" w:color="D3D3D3"/>
+              <w:end w:val="single" w:space="0" w:color="D3D3D3"/>
+            </w:tcBorders>
+          </w:tcPr>
+          <w:p>
+            <w:pPr>
+              <w:spacing w:before="0" w:after="60"/>
+              <w:keepNext/>
+              <w:jc w:val="center"/>
+            </w:pPr>
+            <w:r>
+              <w:rPr>
+                <w:rFonts w:ascii="Calibri" w:hAnsi="Calibri"/>
+                <w:sz w:val="20"/>
+              </w:rPr>
+              <w:t xml:space="default">$1129 (518-2462)</w:t>
+            </w:r>
+          </w:p>
+        </w:tc>
+        <w:tc>
+          <w:tcPr>
+            <w:tcBorders>
+              <w:top w:val="single" w:space="0" w:color="D3D3D3"/>
+              <w:bottom w:val="single" w:space="0" w:color="D3D3D3"/>
+              <w:start w:val="single" w:space="0" w:color="D3D3D3"/>
+              <w:end w:val="single" w:space="0" w:color="D3D3D3"/>
+            </w:tcBorders>
+          </w:tcPr>
+          <w:p>
+            <w:pPr>
+              <w:spacing w:before="0" w:after="60"/>
+              <w:keepNext/>
+              <w:jc w:val="center"/>
+            </w:pPr>
+            <w:r>
+              <w:rPr>
+                <w:rFonts w:ascii="Calibri" w:hAnsi="Calibri"/>
+                <w:sz w:val="20"/>
+              </w:rPr>
+              <w:t xml:space="default">$820 (244-2751)</w:t>
+            </w:r>
+          </w:p>
+        </w:tc>
+        <w:tc>
+          <w:tcPr>
+            <w:tcBorders>
+              <w:top w:val="single" w:space="0" w:color="D3D3D3"/>
+              <w:bottom w:val="single" w:space="0" w:color="D3D3D3"/>
+              <w:start w:val="single" w:space="0" w:color="D3D3D3"/>
+              <w:end w:val="single" w:space="0" w:color="D3D3D3"/>
+            </w:tcBorders>
+          </w:tcPr>
+          <w:p>
+            <w:pPr>
+              <w:spacing w:before="0" w:after="60"/>
+              <w:keepNext/>
+              <w:jc w:val="center"/>
+            </w:pPr>
+            <w:r>
+              <w:rPr>
+                <w:rFonts w:ascii="Calibri" w:hAnsi="Calibri"/>
+                <w:sz w:val="20"/>
+              </w:rPr>
+              <w:t xml:space="default">$401 (201-798)</w:t>
             </w:r>
           </w:p>
         </w:tc>
@@ -3932,7 +3932,7 @@
                 <w:rFonts w:ascii="Calibri" w:hAnsi="Calibri"/>
                 <w:sz w:val="20"/>
               </w:rPr>
-              <w:t xml:space="default">&lt;65</w:t>
+              <w:t xml:space="default">18-64 Years</w:t>
             </w:r>
           </w:p>
         </w:tc>
@@ -4105,7 +4105,7 @@
                 <w:rFonts w:ascii="Calibri" w:hAnsi="Calibri"/>
                 <w:sz w:val="20"/>
               </w:rPr>
-              <w:t xml:space="default">65-74</w:t>
+              <w:t xml:space="default">65-74 Years</w:t>
             </w:r>
           </w:p>
         </w:tc>
@@ -4278,7 +4278,7 @@
                 <w:rFonts w:ascii="Calibri" w:hAnsi="Calibri"/>
                 <w:sz w:val="20"/>
               </w:rPr>
-              <w:t xml:space="default">75+</w:t>
+              <w:t xml:space="default">≥75 Years</w:t>
             </w:r>
           </w:p>
         </w:tc>
@@ -4861,7 +4861,7 @@
                 <w:rFonts w:ascii="Calibri" w:hAnsi="Calibri"/>
                 <w:sz w:val="20"/>
               </w:rPr>
-              <w:t xml:space="default">Low</w:t>
+              <w:t xml:space="default">Low (&lt;125% FPL)</w:t>
             </w:r>
           </w:p>
         </w:tc>
@@ -5034,7 +5034,7 @@
                 <w:rFonts w:ascii="Calibri" w:hAnsi="Calibri"/>
                 <w:sz w:val="20"/>
               </w:rPr>
-              <w:t xml:space="default">Mid</w:t>
+              <w:t xml:space="default">Middle (125%-400% FPL)</w:t>
             </w:r>
           </w:p>
         </w:tc>
@@ -5207,7 +5207,7 @@
                 <w:rFonts w:ascii="Calibri" w:hAnsi="Calibri"/>
                 <w:sz w:val="20"/>
               </w:rPr>
-              <w:t xml:space="default">High</w:t>
+              <w:t xml:space="default">High (&gt;400% FPL)</w:t>
             </w:r>
           </w:p>
         </w:tc>
@@ -5383,7 +5383,7 @@
                 <w:rFonts w:ascii="Calibri" w:hAnsi="Calibri"/>
                 <w:sz w:val="20"/>
               </w:rPr>
-              <w:t xml:space="default">Race/Ethnicity</w:t>
+              <w:t xml:space="default">Race and Ethnicity</w:t>
             </w:r>
           </w:p>
         </w:tc>
@@ -5758,7 +5758,7 @@
                 <w:rFonts w:ascii="Calibri" w:hAnsi="Calibri"/>
                 <w:sz w:val="20"/>
               </w:rPr>
-              <w:t xml:space="default">Hispanic</w:t>
+              <w:t xml:space="default">Hispanic or Latino</w:t>
             </w:r>
           </w:p>
         </w:tc>
@@ -5931,7 +5931,7 @@
                 <w:rFonts w:ascii="Calibri" w:hAnsi="Calibri"/>
                 <w:sz w:val="20"/>
               </w:rPr>
-              <w:t xml:space="default">Other</w:t>
+              <w:t xml:space="default">Other Race and Ethnicity</w:t>
             </w:r>
           </w:p>
         </w:tc>
@@ -6106,7 +6106,7 @@
                 <w:rFonts w:ascii="Calibri" w:hAnsi="Calibri"/>
                 <w:sz w:val="20"/>
               </w:rPr>
-              <w:t xml:space="preserve"> Values represent mean annual out-of-pocket (OOP) expenditures. Confidence intervals (95%) were calculated using bootstrap-estimated standard errors (2000 replicates) and log-transformation to account for the right-skewed distribution of healthcare costs. 'Other Medical' includes dental, vision, home health, and miscellaneous medical supplies not categorized elsewhere.</w:t>
+              <w:t xml:space="preserve"> Values represent mean annual out-of-pocket (OOP) expenditures. All costs are adjusted to 2023 US dollars. Confidence intervals (95%) were calculated using bootstrap-estimated standard errors (2000 replicates) and log-transformation to account for the right-skewed distribution of health care costs.</w:t>
             </w:r>
           </w:p>
         </w:tc>
@@ -6130,7 +6130,7 @@
               <w:pStyle w:val="Compact"/>
             </w:pPr>
             <w:r>
-              <w:t xml:space="preserve">Table 3. Projected Incidence of Financial Toxicity Among Medicare Beneficiaries Under Universal SGLT2i and Post-IRA Policy Scenarios.</w:t>
+              <w:t xml:space="preserve">Table 3. Projected Incidence of Financial Toxicity Among Medicare Beneficiaries Under Universal SGLT2 Inhibitor Adherence and Inflation Reduction Act Scenarios.</w:t>
             </w:r>
           </w:p>
         </w:tc>
@@ -6196,7 +6196,7 @@
                 <w:rFonts w:ascii="Calibri" w:hAnsi="Calibri"/>
                 <w:sz w:val="20"/>
               </w:rPr>
-              <w:t xml:space="default">Baseline (95% CI)</w:t>
+              <w:t xml:space="default">Baseline Utilization, % (95% CI)</w:t>
             </w:r>
           </w:p>
         </w:tc>
@@ -6240,7 +6240,7 @@
                 <w:rFonts w:ascii="Calibri" w:hAnsi="Calibri"/>
                 <w:sz w:val="20"/>
               </w:rPr>
-              <w:t xml:space="default">Universal SGLT2i (95% CI)</w:t>
+              <w:t xml:space="default">Universal SGLT2 Inhibitor Adherence, % (95% CI)</w:t>
             </w:r>
           </w:p>
         </w:tc>
@@ -6284,7 +6284,7 @@
                 <w:rFonts w:ascii="Calibri" w:hAnsi="Calibri"/>
                 <w:sz w:val="20"/>
               </w:rPr>
-              <w:t xml:space="default">Post-IRA (95% CI)</w:t>
+              <w:t xml:space="default">Inflation Reduction Act Implementation, % (95% CI)</w:t>
             </w:r>
           </w:p>
         </w:tc>
@@ -6328,7 +6328,7 @@
                 <w:rFonts w:ascii="Calibri" w:hAnsi="Calibri"/>
                 <w:sz w:val="20"/>
               </w:rPr>
-              <w:t xml:space="default">Absolute Reduction (ARR, %)</w:t>
+              <w:t xml:space="default">Absolute Risk Reduction, %</w:t>
             </w:r>
           </w:p>
         </w:tc>
@@ -6351,7 +6351,7 @@
                 <w:rFonts w:ascii="Calibri" w:hAnsi="Calibri"/>
                 <w:sz w:val="20"/>
               </w:rPr>
-              <w:t xml:space="default">Relative Reduction (RRR, %)</w:t>
+              <w:t xml:space="default">Relative Risk Reduction, %</w:t>
             </w:r>
           </w:p>
         </w:tc>
@@ -6665,7 +6665,7 @@
                 <w:rFonts w:ascii="Calibri" w:hAnsi="Calibri"/>
                 <w:sz w:val="20"/>
               </w:rPr>
-              <w:t xml:space="default">&lt;65</w:t>
+              <w:t xml:space="default">18-64 Years</w:t>
             </w:r>
           </w:p>
         </w:tc>
@@ -6886,7 +6886,7 @@
                 <w:rFonts w:ascii="Calibri" w:hAnsi="Calibri"/>
                 <w:sz w:val="20"/>
               </w:rPr>
-              <w:t xml:space="default">65-74</w:t>
+              <w:t xml:space="default">65-74 Years</w:t>
             </w:r>
           </w:p>
         </w:tc>
@@ -7107,7 +7107,7 @@
                 <w:rFonts w:ascii="Calibri" w:hAnsi="Calibri"/>
                 <w:sz w:val="20"/>
               </w:rPr>
-              <w:t xml:space="default">75+</w:t>
+              <w:t xml:space="default">≥75 Years</w:t>
             </w:r>
           </w:p>
         </w:tc>
@@ -7834,7 +7834,7 @@
                 <w:rFonts w:ascii="Calibri" w:hAnsi="Calibri"/>
                 <w:sz w:val="20"/>
               </w:rPr>
-              <w:t xml:space="default">Low</w:t>
+              <w:t xml:space="default">Low (&lt;125% FPL)</w:t>
             </w:r>
           </w:p>
         </w:tc>
@@ -8055,7 +8055,7 @@
                 <w:rFonts w:ascii="Calibri" w:hAnsi="Calibri"/>
                 <w:sz w:val="20"/>
               </w:rPr>
-              <w:t xml:space="default">Mid</w:t>
+              <w:t xml:space="default">Middle (125%-400% FPL)</w:t>
             </w:r>
           </w:p>
         </w:tc>
@@ -8276,7 +8276,7 @@
                 <w:rFonts w:ascii="Calibri" w:hAnsi="Calibri"/>
                 <w:sz w:val="20"/>
               </w:rPr>
-              <w:t xml:space="default">High</w:t>
+              <w:t xml:space="default">High (&gt;400% FPL)</w:t>
             </w:r>
           </w:p>
         </w:tc>
@@ -8500,7 +8500,7 @@
                 <w:rFonts w:ascii="Calibri" w:hAnsi="Calibri"/>
                 <w:sz w:val="20"/>
               </w:rPr>
-              <w:t xml:space="default">Race/Ethnicity</w:t>
+              <w:t xml:space="default">Race and Ethnicity</w:t>
             </w:r>
           </w:p>
         </w:tc>
@@ -8971,7 +8971,7 @@
                 <w:rFonts w:ascii="Calibri" w:hAnsi="Calibri"/>
                 <w:sz w:val="20"/>
               </w:rPr>
-              <w:t xml:space="default">Hispanic</w:t>
+              <w:t xml:space="default">Hispanic or Latino</w:t>
             </w:r>
           </w:p>
         </w:tc>
@@ -9192,7 +9192,7 @@
                 <w:rFonts w:ascii="Calibri" w:hAnsi="Calibri"/>
                 <w:sz w:val="20"/>
               </w:rPr>
-              <w:t xml:space="default">Other</w:t>
+              <w:t xml:space="default">Other Race and Ethnicity</w:t>
             </w:r>
           </w:p>
         </w:tc>
@@ -9415,7 +9415,7 @@
                 <w:rFonts w:ascii="Calibri" w:hAnsi="Calibri"/>
                 <w:sz w:val="20"/>
               </w:rPr>
-              <w:t xml:space="preserve"> Financial Toxicity is defined as annual medical expenditures (including premiums) exceeding 20% of post-subsistence income. 'Universal SGLT2i' assumes 100% adherence to guideline-directed therapy. 'Post-IRA' applies a $2,000 annual pharmacy cap to the Medicare Part D portion. CIs calculated using Logit-transformed intervals based on bootstrap standard errors (2000 replicates). 'Median Burden' represents the median percentage of post-subsistence income spent on healthcare. '--' = Suppressed due to statistical unreliability (insufficient sample size or variance instability).</w:t>
+              <w:t xml:space="preserve"> Financial toxicity is defined as annual out-of-pocket health care expenditures (including premiums) exceeding 20% of post-subsistence income (income remaining after food, clothing, transportation, shelter, and other necessities). 'Universal SGLT2 Inhibitor Adherence' assumes 100% adherence to guideline-directed therapy. 'Inflation Reduction Act Implementation' applies a $2,000 annual pharmacy cap to the Medicare Part D portion. CIs calculated using Logit-transformed intervals based on bootstrap standard errors (2000 replicates).</w:t>
             </w:r>
           </w:p>
         </w:tc>
@@ -9439,7 +9439,7 @@
               <w:pStyle w:val="Compact"/>
             </w:pPr>
             <w:r>
-              <w:t xml:space="preserve">Table 4. Policy Efficiency Metrics: Economic Number Needed to Harm/Treat (NNH/NNT) and Projected Annual Lives Protected.</w:t>
+              <w:t xml:space="preserve">Table 4. Policy Efficiency Metrics: Number Needed to Treat/Harm and Projected Cases of Financial Toxicity Prevented.</w:t>
             </w:r>
           </w:p>
         </w:tc>
@@ -9505,7 +9505,7 @@
                 <w:rFonts w:ascii="Calibri" w:hAnsi="Calibri"/>
                 <w:sz w:val="20"/>
               </w:rPr>
-              <w:t xml:space="default">eNNH (Universal SGLT2i vs Baseline)</w:t>
+              <w:t xml:space="default">Economic Number Needed to Harm</w:t>
             </w:r>
           </w:p>
         </w:tc>
@@ -9527,7 +9527,7 @@
                 <w:rFonts w:ascii="Calibri" w:hAnsi="Calibri"/>
                 <w:sz w:val="20"/>
               </w:rPr>
-              <w:t xml:space="default">eNNT (Post-IRA vs Universal SGLT2i)</w:t>
+              <w:t xml:space="default">Economic Number Needed to Treat</w:t>
             </w:r>
           </w:p>
         </w:tc>
@@ -9550,7 +9550,7 @@
                 <w:rFonts w:ascii="Calibri" w:hAnsi="Calibri"/>
                 <w:sz w:val="20"/>
               </w:rPr>
-              <w:t xml:space="default">Lives Protected (Annual Count)</w:t>
+              <w:t xml:space="default">Projected Cases Prevented, No.</w:t>
             </w:r>
           </w:p>
         </w:tc>
@@ -9744,7 +9744,7 @@
                 <w:rFonts w:ascii="Calibri" w:hAnsi="Calibri"/>
                 <w:sz w:val="20"/>
               </w:rPr>
-              <w:t xml:space="default">&lt;65</w:t>
+              <w:t xml:space="default">18-64 Years</w:t>
             </w:r>
           </w:p>
         </w:tc>
@@ -9845,7 +9845,7 @@
                 <w:rFonts w:ascii="Calibri" w:hAnsi="Calibri"/>
                 <w:sz w:val="20"/>
               </w:rPr>
-              <w:t xml:space="default">65-74</w:t>
+              <w:t xml:space="default">65-74 Years</w:t>
             </w:r>
           </w:p>
         </w:tc>
@@ -9946,7 +9946,7 @@
                 <w:rFonts w:ascii="Calibri" w:hAnsi="Calibri"/>
                 <w:sz w:val="20"/>
               </w:rPr>
-              <w:t xml:space="default">75+</w:t>
+              <w:t xml:space="default">≥75 Years</w:t>
             </w:r>
           </w:p>
         </w:tc>
@@ -10313,7 +10313,7 @@
                 <w:rFonts w:ascii="Calibri" w:hAnsi="Calibri"/>
                 <w:sz w:val="20"/>
               </w:rPr>
-              <w:t xml:space="default">Low</w:t>
+              <w:t xml:space="default">Low (&lt;125% FPL)</w:t>
             </w:r>
           </w:p>
         </w:tc>
@@ -10414,7 +10414,7 @@
                 <w:rFonts w:ascii="Calibri" w:hAnsi="Calibri"/>
                 <w:sz w:val="20"/>
               </w:rPr>
-              <w:t xml:space="default">Mid</w:t>
+              <w:t xml:space="default">Middle (125%-400% FPL)</w:t>
             </w:r>
           </w:p>
         </w:tc>
@@ -10515,7 +10515,7 @@
                 <w:rFonts w:ascii="Calibri" w:hAnsi="Calibri"/>
                 <w:sz w:val="20"/>
               </w:rPr>
-              <w:t xml:space="default">High</w:t>
+              <w:t xml:space="default">High (&gt;400% FPL)</w:t>
             </w:r>
           </w:p>
         </w:tc>
@@ -10619,7 +10619,7 @@
                 <w:rFonts w:ascii="Calibri" w:hAnsi="Calibri"/>
                 <w:sz w:val="20"/>
               </w:rPr>
-              <w:t xml:space="default">Race/Ethnicity</w:t>
+              <w:t xml:space="default">Race and Ethnicity</w:t>
             </w:r>
           </w:p>
         </w:tc>
@@ -10850,7 +10850,7 @@
                 <w:rFonts w:ascii="Calibri" w:hAnsi="Calibri"/>
                 <w:sz w:val="20"/>
               </w:rPr>
-              <w:t xml:space="default">Hispanic</w:t>
+              <w:t xml:space="default">Hispanic or Latino</w:t>
             </w:r>
           </w:p>
         </w:tc>
@@ -10951,7 +10951,7 @@
                 <w:rFonts w:ascii="Calibri" w:hAnsi="Calibri"/>
                 <w:sz w:val="20"/>
               </w:rPr>
-              <w:t xml:space="default">Other</w:t>
+              <w:t xml:space="default">Other Race and Ethnicity</w:t>
             </w:r>
           </w:p>
         </w:tc>
@@ -11054,7 +11054,7 @@
                 <w:rFonts w:ascii="Calibri" w:hAnsi="Calibri"/>
                 <w:sz w:val="20"/>
               </w:rPr>
-              <w:t xml:space="preserve"> 'eNNH' = Economic Number Needed to Harm (number of patients prescribed Universal SGLT2i to cause one new case of toxicity). 'eNNT' = Economic Number Needed to Treat (number of patients benefiting from the IRA cap to prevent one case of toxicity). 'Lives Protected' = Absolute Risk Reduction × Population Size. 'Negl.' = Negligible risk difference (&lt;0.5%).</w:t>
+              <w:t xml:space="preserve"> Economic Number Needed to Harm indicates the number of patients prescribed Universal SGLT2 inhibitors to cause one new case of financial toxicity. Economic Number Needed to Treat indicates the number of patients benefiting from the IRA cap to prevent one case of financial toxicity. 'Negl.' = Negligible risk difference (&lt;0.5%).</w:t>
             </w:r>
           </w:p>
         </w:tc>
@@ -11078,7 +11078,7 @@
               <w:pStyle w:val="Compact"/>
             </w:pPr>
             <w:r>
-              <w:t xml:space="preserve">Figure 1. Impact of Universal SGLT2i Adherence and IRA Provisions on Financial Toxicity and Cost Composition Among Medicare Beneficiaries.</w:t>
+              <w:t xml:space="preserve">Figure 1. Prevalence of Financial Toxicity and Composition of Out-of-Pocket Costs by Policy Scenario Among Medicare Beneficiaries.</w:t>
             </w:r>
           </w:p>
         </w:tc>
@@ -11149,7 +11149,7 @@
               <w:pStyle w:val="Compact"/>
             </w:pPr>
             <w:r>
-              <w:t xml:space="preserve">Figure 2. Reductions in Financial Toxicity by Demographic Subgroup Under the Inflation Reduction Act.</w:t>
+              <w:t xml:space="preserve">Figure 2. Changes in Financial Toxicity Prevalence Under the Inflation Reduction Act by Demographic Subgroup.</w:t>
             </w:r>
           </w:p>
         </w:tc>
@@ -11220,7 +11220,7 @@
               <w:pStyle w:val="Compact"/>
             </w:pPr>
             <w:r>
-              <w:t xml:space="preserve">Figure 3. Insurance Coverage Distribution Across Subgroups: Explaining the Differential Impact of IRA Policy.</w:t>
+              <w:t xml:space="preserve">Figure 3. Distribution of Insurance Coverage Types Across Racial and Economic Subgroups.</w:t>
             </w:r>
           </w:p>
         </w:tc>
@@ -11291,7 +11291,7 @@
               <w:pStyle w:val="Compact"/>
             </w:pPr>
             <w:r>
-              <w:t xml:space="preserve">Supplementary Table 1. Annualized Median Out-of-Pocket Costs for SGLT2i by Insurance Type (2023 Inflation-Adjusted Dollars) with Interquartile Range (IQR).</w:t>
+              <w:t xml:space="preserve">Supplementary Table 1. Median Annual Out-of-Pocket Costs for SGLT2 Inhibitors by Insurance Type.</w:t>
             </w:r>
           </w:p>
         </w:tc>
@@ -11385,31 +11385,31 @@
                 <w:rFonts w:ascii="Calibri" w:hAnsi="Calibri"/>
                 <w:sz w:val="20"/>
               </w:rPr>
-              <w:t xml:space="default">Commercial</w:t>
-            </w:r>
-          </w:p>
-        </w:tc>
-        <w:tc>
-          <w:tcPr>
-            <w:tcBorders>
-              <w:top w:val="single" w:space="0" w:color="D3D3D3"/>
-              <w:bottom w:val="single" w:space="0" w:color="D3D3D3"/>
-              <w:start w:val="single" w:space="0" w:color="D3D3D3"/>
-              <w:end w:val="single" w:space="0" w:color="D3D3D3"/>
-            </w:tcBorders>
-          </w:tcPr>
-          <w:p>
-            <w:pPr>
-              <w:spacing w:before="0" w:after="60"/>
-              <w:keepNext/>
-              <w:jc w:val="end"/>
-            </w:pPr>
-            <w:r>
-              <w:rPr>
-                <w:rFonts w:ascii="Calibri" w:hAnsi="Calibri"/>
-                <w:sz w:val="20"/>
-              </w:rPr>
-              <w:t xml:space="default">$91 ($91-$91)</w:t>
+              <w:t xml:space="default">Medicaid or Dual Eligible</w:t>
+            </w:r>
+          </w:p>
+        </w:tc>
+        <w:tc>
+          <w:tcPr>
+            <w:tcBorders>
+              <w:top w:val="single" w:space="0" w:color="D3D3D3"/>
+              <w:bottom w:val="single" w:space="0" w:color="D3D3D3"/>
+              <w:start w:val="single" w:space="0" w:color="D3D3D3"/>
+              <w:end w:val="single" w:space="0" w:color="D3D3D3"/>
+            </w:tcBorders>
+          </w:tcPr>
+          <w:p>
+            <w:pPr>
+              <w:spacing w:before="0" w:after="60"/>
+              <w:keepNext/>
+              <w:jc w:val="end"/>
+            </w:pPr>
+            <w:r>
+              <w:rPr>
+                <w:rFonts w:ascii="Calibri" w:hAnsi="Calibri"/>
+                <w:sz w:val="20"/>
+              </w:rPr>
+              <w:t xml:space="default">$0 ($0-$0)</w:t>
             </w:r>
           </w:p>
         </w:tc>
@@ -11438,31 +11438,31 @@
                 <w:rFonts w:ascii="Calibri" w:hAnsi="Calibri"/>
                 <w:sz w:val="20"/>
               </w:rPr>
-              <w:t xml:space="default">Medicaid/Dual</w:t>
-            </w:r>
-          </w:p>
-        </w:tc>
-        <w:tc>
-          <w:tcPr>
-            <w:tcBorders>
-              <w:top w:val="single" w:space="0" w:color="D3D3D3"/>
-              <w:bottom w:val="single" w:space="0" w:color="D3D3D3"/>
-              <w:start w:val="single" w:space="0" w:color="D3D3D3"/>
-              <w:end w:val="single" w:space="0" w:color="D3D3D3"/>
-            </w:tcBorders>
-          </w:tcPr>
-          <w:p>
-            <w:pPr>
-              <w:spacing w:before="0" w:after="60"/>
-              <w:keepNext/>
-              <w:jc w:val="end"/>
-            </w:pPr>
-            <w:r>
-              <w:rPr>
-                <w:rFonts w:ascii="Calibri" w:hAnsi="Calibri"/>
-                <w:sz w:val="20"/>
-              </w:rPr>
-              <w:t xml:space="default">$0 ($0-$0)</w:t>
+              <w:t xml:space="default">Medicare</w:t>
+            </w:r>
+          </w:p>
+        </w:tc>
+        <w:tc>
+          <w:tcPr>
+            <w:tcBorders>
+              <w:top w:val="single" w:space="0" w:color="D3D3D3"/>
+              <w:bottom w:val="single" w:space="0" w:color="D3D3D3"/>
+              <w:start w:val="single" w:space="0" w:color="D3D3D3"/>
+              <w:end w:val="single" w:space="0" w:color="D3D3D3"/>
+            </w:tcBorders>
+          </w:tcPr>
+          <w:p>
+            <w:pPr>
+              <w:spacing w:before="0" w:after="60"/>
+              <w:keepNext/>
+              <w:jc w:val="end"/>
+            </w:pPr>
+            <w:r>
+              <w:rPr>
+                <w:rFonts w:ascii="Calibri" w:hAnsi="Calibri"/>
+                <w:sz w:val="20"/>
+              </w:rPr>
+              <w:t xml:space="default">$532 ($46-$1337)</w:t>
             </w:r>
           </w:p>
         </w:tc>
@@ -11491,31 +11491,31 @@
                 <w:rFonts w:ascii="Calibri" w:hAnsi="Calibri"/>
                 <w:sz w:val="20"/>
               </w:rPr>
-              <w:t xml:space="default">Medicare</w:t>
-            </w:r>
-          </w:p>
-        </w:tc>
-        <w:tc>
-          <w:tcPr>
-            <w:tcBorders>
-              <w:top w:val="single" w:space="0" w:color="D3D3D3"/>
-              <w:bottom w:val="single" w:space="0" w:color="D3D3D3"/>
-              <w:start w:val="single" w:space="0" w:color="D3D3D3"/>
-              <w:end w:val="single" w:space="0" w:color="D3D3D3"/>
-            </w:tcBorders>
-          </w:tcPr>
-          <w:p>
-            <w:pPr>
-              <w:spacing w:before="0" w:after="60"/>
-              <w:keepNext/>
-              <w:jc w:val="end"/>
-            </w:pPr>
-            <w:r>
-              <w:rPr>
-                <w:rFonts w:ascii="Calibri" w:hAnsi="Calibri"/>
-                <w:sz w:val="20"/>
-              </w:rPr>
-              <w:t xml:space="default">$532 ($46-$1337)</w:t>
+              <w:t xml:space="default">Private/Commercial</w:t>
+            </w:r>
+          </w:p>
+        </w:tc>
+        <w:tc>
+          <w:tcPr>
+            <w:tcBorders>
+              <w:top w:val="single" w:space="0" w:color="D3D3D3"/>
+              <w:bottom w:val="single" w:space="0" w:color="D3D3D3"/>
+              <w:start w:val="single" w:space="0" w:color="D3D3D3"/>
+              <w:end w:val="single" w:space="0" w:color="D3D3D3"/>
+            </w:tcBorders>
+          </w:tcPr>
+          <w:p>
+            <w:pPr>
+              <w:spacing w:before="0" w:after="60"/>
+              <w:keepNext/>
+              <w:jc w:val="end"/>
+            </w:pPr>
+            <w:r>
+              <w:rPr>
+                <w:rFonts w:ascii="Calibri" w:hAnsi="Calibri"/>
+                <w:sz w:val="20"/>
+              </w:rPr>
+              <w:t xml:space="default">$91 ($91-$91)</w:t>
             </w:r>
           </w:p>
         </w:tc>
@@ -11959,7 +11959,7 @@
                 <w:rFonts w:ascii="Calibri" w:hAnsi="Calibri"/>
                 <w:sz w:val="20"/>
               </w:rPr>
-              <w:t xml:space="default">&lt;65</w:t>
+              <w:t xml:space="default">18-64 Years</w:t>
             </w:r>
           </w:p>
         </w:tc>
@@ -12108,7 +12108,7 @@
                 <w:rFonts w:ascii="Calibri" w:hAnsi="Calibri"/>
                 <w:sz w:val="20"/>
               </w:rPr>
-              <w:t xml:space="default">65-74</w:t>
+              <w:t xml:space="default">65-74 Years</w:t>
             </w:r>
           </w:p>
         </w:tc>
@@ -12257,7 +12257,7 @@
                 <w:rFonts w:ascii="Calibri" w:hAnsi="Calibri"/>
                 <w:sz w:val="20"/>
               </w:rPr>
-              <w:t xml:space="default">75+</w:t>
+              <w:t xml:space="default">≥75 Years</w:t>
             </w:r>
           </w:p>
         </w:tc>
@@ -12768,7 +12768,7 @@
                 <w:rFonts w:ascii="Calibri" w:hAnsi="Calibri"/>
                 <w:sz w:val="20"/>
               </w:rPr>
-              <w:t xml:space="default">Low</w:t>
+              <w:t xml:space="default">Low (&lt;125% FPL)</w:t>
             </w:r>
           </w:p>
         </w:tc>
@@ -12917,7 +12917,7 @@
                 <w:rFonts w:ascii="Calibri" w:hAnsi="Calibri"/>
                 <w:sz w:val="20"/>
               </w:rPr>
-              <w:t xml:space="default">Mid</w:t>
+              <w:t xml:space="default">Middle (125%-400% FPL)</w:t>
             </w:r>
           </w:p>
         </w:tc>
@@ -13066,7 +13066,7 @@
                 <w:rFonts w:ascii="Calibri" w:hAnsi="Calibri"/>
                 <w:sz w:val="20"/>
               </w:rPr>
-              <w:t xml:space="default">High</w:t>
+              <w:t xml:space="default">High (&gt;400% FPL)</w:t>
             </w:r>
           </w:p>
         </w:tc>
@@ -13218,7 +13218,7 @@
                 <w:rFonts w:ascii="Calibri" w:hAnsi="Calibri"/>
                 <w:sz w:val="20"/>
               </w:rPr>
-              <w:t xml:space="default">Race/Ethnicity</w:t>
+              <w:t xml:space="default">Race and Ethnicity</w:t>
             </w:r>
           </w:p>
         </w:tc>
@@ -13545,7 +13545,7 @@
                 <w:rFonts w:ascii="Calibri" w:hAnsi="Calibri"/>
                 <w:sz w:val="20"/>
               </w:rPr>
-              <w:t xml:space="default">Hispanic</w:t>
+              <w:t xml:space="default">Hispanic or Latino</w:t>
             </w:r>
           </w:p>
         </w:tc>
@@ -13694,7 +13694,7 @@
                 <w:rFonts w:ascii="Calibri" w:hAnsi="Calibri"/>
                 <w:sz w:val="20"/>
               </w:rPr>
-              <w:t xml:space="default">Other</w:t>
+              <w:t xml:space="default">Other Race and Ethnicity</w:t>
             </w:r>
           </w:p>
         </w:tc>
@@ -13869,7 +13869,7 @@
               <w:pStyle w:val="Compact"/>
             </w:pPr>
             <w:r>
-              <w:t xml:space="preserve">Supplementary Table 3. Sensitivity Analysis: Projected Financial Toxicity (FT) in the Overall U.S. HF Population (Including Commercial and Medicaid).</w:t>
+              <w:t xml:space="preserve">Supplementary Table 3. Sensitivity Analysis: Projected Financial Toxicity (FT) in All US Adults With Heart Failure (Including Non-Medicare Populations).</w:t>
             </w:r>
             <w:r>
               <w:t xml:space="preserve"> </w:t>
@@ -14410,7 +14410,7 @@
                 <w:rFonts w:ascii="Calibri" w:hAnsi="Calibri"/>
                 <w:sz w:val="20"/>
               </w:rPr>
-              <w:t xml:space="default">&lt;65</w:t>
+              <w:t xml:space="default">18-64 Years</w:t>
             </w:r>
           </w:p>
         </w:tc>
@@ -14631,7 +14631,7 @@
                 <w:rFonts w:ascii="Calibri" w:hAnsi="Calibri"/>
                 <w:sz w:val="20"/>
               </w:rPr>
-              <w:t xml:space="default">65-74</w:t>
+              <w:t xml:space="default">65-74 Years</w:t>
             </w:r>
           </w:p>
         </w:tc>
@@ -14852,7 +14852,7 @@
                 <w:rFonts w:ascii="Calibri" w:hAnsi="Calibri"/>
                 <w:sz w:val="20"/>
               </w:rPr>
-              <w:t xml:space="default">75+</w:t>
+              <w:t xml:space="default">≥75 Years</w:t>
             </w:r>
           </w:p>
         </w:tc>
@@ -15579,7 +15579,7 @@
                 <w:rFonts w:ascii="Calibri" w:hAnsi="Calibri"/>
                 <w:sz w:val="20"/>
               </w:rPr>
-              <w:t xml:space="default">Low</w:t>
+              <w:t xml:space="default">Low (&lt;125% FPL)</w:t>
             </w:r>
           </w:p>
         </w:tc>
@@ -15800,7 +15800,7 @@
                 <w:rFonts w:ascii="Calibri" w:hAnsi="Calibri"/>
                 <w:sz w:val="20"/>
               </w:rPr>
-              <w:t xml:space="default">Mid</w:t>
+              <w:t xml:space="default">Middle (125%-400% FPL)</w:t>
             </w:r>
           </w:p>
         </w:tc>
@@ -16021,7 +16021,7 @@
                 <w:rFonts w:ascii="Calibri" w:hAnsi="Calibri"/>
                 <w:sz w:val="20"/>
               </w:rPr>
-              <w:t xml:space="default">High</w:t>
+              <w:t xml:space="default">High (&gt;400% FPL)</w:t>
             </w:r>
           </w:p>
         </w:tc>
@@ -16245,7 +16245,7 @@
                 <w:rFonts w:ascii="Calibri" w:hAnsi="Calibri"/>
                 <w:sz w:val="20"/>
               </w:rPr>
-              <w:t xml:space="default">Race/Ethnicity</w:t>
+              <w:t xml:space="default">Race and Ethnicity</w:t>
             </w:r>
           </w:p>
         </w:tc>
@@ -16716,7 +16716,7 @@
                 <w:rFonts w:ascii="Calibri" w:hAnsi="Calibri"/>
                 <w:sz w:val="20"/>
               </w:rPr>
-              <w:t xml:space="default">Hispanic</w:t>
+              <w:t xml:space="default">Hispanic or Latino</w:t>
             </w:r>
           </w:p>
         </w:tc>
@@ -16937,7 +16937,7 @@
                 <w:rFonts w:ascii="Calibri" w:hAnsi="Calibri"/>
                 <w:sz w:val="20"/>
               </w:rPr>
-              <w:t xml:space="default">Other</w:t>
+              <w:t xml:space="default">Other Race and Ethnicity</w:t>
             </w:r>
           </w:p>
         </w:tc>
@@ -17190,151 +17190,151 @@
                 <w:rFonts w:ascii="Calibri" w:hAnsi="Calibri"/>
                 <w:sz w:val="20"/>
               </w:rPr>
-              <w:t xml:space="default">Commercial</w:t>
-            </w:r>
-          </w:p>
-        </w:tc>
-        <w:tc>
-          <w:tcPr>
-            <w:tcBorders>
-              <w:top w:val="single" w:space="0" w:color="D3D3D3"/>
-              <w:bottom w:val="single" w:space="0" w:color="D3D3D3"/>
-              <w:start w:val="single" w:space="0" w:color="D3D3D3"/>
-              <w:end w:val="single" w:space="0" w:color="D3D3D3"/>
-            </w:tcBorders>
-          </w:tcPr>
-          <w:p>
-            <w:pPr>
-              <w:spacing w:before="0" w:after="60"/>
-              <w:keepNext/>
-              <w:jc w:val="end"/>
-            </w:pPr>
-            <w:r>
-              <w:rPr>
-                <w:rFonts w:ascii="Calibri" w:hAnsi="Calibri"/>
-                <w:sz w:val="20"/>
-              </w:rPr>
-              <w:t xml:space="default">18.1 (5.5-45.7)</w:t>
-            </w:r>
-          </w:p>
-        </w:tc>
-        <w:tc>
-          <w:tcPr>
-            <w:tcBorders>
-              <w:top w:val="single" w:space="0" w:color="D3D3D3"/>
-              <w:bottom w:val="single" w:space="0" w:color="D3D3D3"/>
-              <w:start w:val="single" w:space="0" w:color="D3D3D3"/>
-              <w:end w:val="single" w:space="0" w:color="D3D3D3"/>
-            </w:tcBorders>
-          </w:tcPr>
-          <w:p>
-            <w:pPr>
-              <w:spacing w:before="0" w:after="60"/>
-              <w:keepNext/>
-              <w:jc w:val="center"/>
-            </w:pPr>
-            <w:r>
-              <w:rPr>
-                <w:rFonts w:ascii="Calibri" w:hAnsi="Calibri"/>
-                <w:sz w:val="20"/>
-              </w:rPr>
-              <w:t xml:space="default">6.8%</w:t>
-            </w:r>
-          </w:p>
-        </w:tc>
-        <w:tc>
-          <w:tcPr>
-            <w:tcBorders>
-              <w:top w:val="single" w:space="0" w:color="D3D3D3"/>
-              <w:bottom w:val="single" w:space="0" w:color="D3D3D3"/>
-              <w:start w:val="single" w:space="0" w:color="D3D3D3"/>
-              <w:end w:val="single" w:space="0" w:color="D3D3D3"/>
-            </w:tcBorders>
-          </w:tcPr>
-          <w:p>
-            <w:pPr>
-              <w:spacing w:before="0" w:after="60"/>
-              <w:keepNext/>
-              <w:jc w:val="end"/>
-            </w:pPr>
-            <w:r>
-              <w:rPr>
-                <w:rFonts w:ascii="Calibri" w:hAnsi="Calibri"/>
-                <w:sz w:val="20"/>
-              </w:rPr>
-              <w:t xml:space="default">18.1 (5.5-45.7)</w:t>
-            </w:r>
-          </w:p>
-        </w:tc>
-        <w:tc>
-          <w:tcPr>
-            <w:tcBorders>
-              <w:top w:val="single" w:space="0" w:color="D3D3D3"/>
-              <w:bottom w:val="single" w:space="0" w:color="D3D3D3"/>
-              <w:start w:val="single" w:space="0" w:color="D3D3D3"/>
-              <w:end w:val="single" w:space="0" w:color="D3D3D3"/>
-            </w:tcBorders>
-          </w:tcPr>
-          <w:p>
-            <w:pPr>
-              <w:spacing w:before="0" w:after="60"/>
-              <w:keepNext/>
-              <w:jc w:val="center"/>
-            </w:pPr>
-            <w:r>
-              <w:rPr>
-                <w:rFonts w:ascii="Calibri" w:hAnsi="Calibri"/>
-                <w:sz w:val="20"/>
-              </w:rPr>
-              <w:t xml:space="default">6.9%</w:t>
-            </w:r>
-          </w:p>
-        </w:tc>
-        <w:tc>
-          <w:tcPr>
-            <w:tcBorders>
-              <w:top w:val="single" w:space="0" w:color="D3D3D3"/>
-              <w:bottom w:val="single" w:space="0" w:color="D3D3D3"/>
-              <w:start w:val="single" w:space="0" w:color="D3D3D3"/>
-              <w:end w:val="single" w:space="0" w:color="D3D3D3"/>
-            </w:tcBorders>
-          </w:tcPr>
-          <w:p>
-            <w:pPr>
-              <w:spacing w:before="0" w:after="60"/>
-              <w:keepNext/>
-              <w:jc w:val="end"/>
-            </w:pPr>
-            <w:r>
-              <w:rPr>
-                <w:rFonts w:ascii="Calibri" w:hAnsi="Calibri"/>
-                <w:sz w:val="20"/>
-              </w:rPr>
-              <w:t xml:space="default">18.1 (5.5-45.7)</w:t>
-            </w:r>
-          </w:p>
-        </w:tc>
-        <w:tc>
-          <w:tcPr>
-            <w:tcBorders>
-              <w:top w:val="single" w:space="0" w:color="D3D3D3"/>
-              <w:bottom w:val="single" w:space="0" w:color="D3D3D3"/>
-              <w:start w:val="single" w:space="0" w:color="D3D3D3"/>
-              <w:end w:val="single" w:space="0" w:color="D3D3D3"/>
-            </w:tcBorders>
-          </w:tcPr>
-          <w:p>
-            <w:pPr>
-              <w:spacing w:before="0" w:after="60"/>
-              <w:keepNext/>
-              <w:jc w:val="center"/>
-            </w:pPr>
-            <w:r>
-              <w:rPr>
-                <w:rFonts w:ascii="Calibri" w:hAnsi="Calibri"/>
-                <w:sz w:val="20"/>
-              </w:rPr>
-              <w:t xml:space="default">6.9%</w:t>
+              <w:t xml:space="default">Medicaid or Dual Eligible</w:t>
+            </w:r>
+          </w:p>
+        </w:tc>
+        <w:tc>
+          <w:tcPr>
+            <w:tcBorders>
+              <w:top w:val="single" w:space="0" w:color="D3D3D3"/>
+              <w:bottom w:val="single" w:space="0" w:color="D3D3D3"/>
+              <w:start w:val="single" w:space="0" w:color="D3D3D3"/>
+              <w:end w:val="single" w:space="0" w:color="D3D3D3"/>
+            </w:tcBorders>
+          </w:tcPr>
+          <w:p>
+            <w:pPr>
+              <w:spacing w:before="0" w:after="60"/>
+              <w:keepNext/>
+              <w:jc w:val="end"/>
+            </w:pPr>
+            <w:r>
+              <w:rPr>
+                <w:rFonts w:ascii="Calibri" w:hAnsi="Calibri"/>
+                <w:sz w:val="20"/>
+              </w:rPr>
+              <w:t xml:space="default">40.2 (29.2-52.3)</w:t>
+            </w:r>
+          </w:p>
+        </w:tc>
+        <w:tc>
+          <w:tcPr>
+            <w:tcBorders>
+              <w:top w:val="single" w:space="0" w:color="D3D3D3"/>
+              <w:bottom w:val="single" w:space="0" w:color="D3D3D3"/>
+              <w:start w:val="single" w:space="0" w:color="D3D3D3"/>
+              <w:end w:val="single" w:space="0" w:color="D3D3D3"/>
+            </w:tcBorders>
+          </w:tcPr>
+          <w:p>
+            <w:pPr>
+              <w:spacing w:before="0" w:after="60"/>
+              <w:keepNext/>
+              <w:jc w:val="center"/>
+            </w:pPr>
+            <w:r>
+              <w:rPr>
+                <w:rFonts w:ascii="Calibri" w:hAnsi="Calibri"/>
+                <w:sz w:val="20"/>
+              </w:rPr>
+              <w:t xml:space="default">0.8%</w:t>
+            </w:r>
+          </w:p>
+        </w:tc>
+        <w:tc>
+          <w:tcPr>
+            <w:tcBorders>
+              <w:top w:val="single" w:space="0" w:color="D3D3D3"/>
+              <w:bottom w:val="single" w:space="0" w:color="D3D3D3"/>
+              <w:start w:val="single" w:space="0" w:color="D3D3D3"/>
+              <w:end w:val="single" w:space="0" w:color="D3D3D3"/>
+            </w:tcBorders>
+          </w:tcPr>
+          <w:p>
+            <w:pPr>
+              <w:spacing w:before="0" w:after="60"/>
+              <w:keepNext/>
+              <w:jc w:val="end"/>
+            </w:pPr>
+            <w:r>
+              <w:rPr>
+                <w:rFonts w:ascii="Calibri" w:hAnsi="Calibri"/>
+                <w:sz w:val="20"/>
+              </w:rPr>
+              <w:t xml:space="default">40.2 (29.2-52.3)</w:t>
+            </w:r>
+          </w:p>
+        </w:tc>
+        <w:tc>
+          <w:tcPr>
+            <w:tcBorders>
+              <w:top w:val="single" w:space="0" w:color="D3D3D3"/>
+              <w:bottom w:val="single" w:space="0" w:color="D3D3D3"/>
+              <w:start w:val="single" w:space="0" w:color="D3D3D3"/>
+              <w:end w:val="single" w:space="0" w:color="D3D3D3"/>
+            </w:tcBorders>
+          </w:tcPr>
+          <w:p>
+            <w:pPr>
+              <w:spacing w:before="0" w:after="60"/>
+              <w:keepNext/>
+              <w:jc w:val="center"/>
+            </w:pPr>
+            <w:r>
+              <w:rPr>
+                <w:rFonts w:ascii="Calibri" w:hAnsi="Calibri"/>
+                <w:sz w:val="20"/>
+              </w:rPr>
+              <w:t xml:space="default">0.8%</w:t>
+            </w:r>
+          </w:p>
+        </w:tc>
+        <w:tc>
+          <w:tcPr>
+            <w:tcBorders>
+              <w:top w:val="single" w:space="0" w:color="D3D3D3"/>
+              <w:bottom w:val="single" w:space="0" w:color="D3D3D3"/>
+              <w:start w:val="single" w:space="0" w:color="D3D3D3"/>
+              <w:end w:val="single" w:space="0" w:color="D3D3D3"/>
+            </w:tcBorders>
+          </w:tcPr>
+          <w:p>
+            <w:pPr>
+              <w:spacing w:before="0" w:after="60"/>
+              <w:keepNext/>
+              <w:jc w:val="end"/>
+            </w:pPr>
+            <w:r>
+              <w:rPr>
+                <w:rFonts w:ascii="Calibri" w:hAnsi="Calibri"/>
+                <w:sz w:val="20"/>
+              </w:rPr>
+              <w:t xml:space="default">40.2 (29.2-52.3)</w:t>
+            </w:r>
+          </w:p>
+        </w:tc>
+        <w:tc>
+          <w:tcPr>
+            <w:tcBorders>
+              <w:top w:val="single" w:space="0" w:color="D3D3D3"/>
+              <w:bottom w:val="single" w:space="0" w:color="D3D3D3"/>
+              <w:start w:val="single" w:space="0" w:color="D3D3D3"/>
+              <w:end w:val="single" w:space="0" w:color="D3D3D3"/>
+            </w:tcBorders>
+          </w:tcPr>
+          <w:p>
+            <w:pPr>
+              <w:spacing w:before="0" w:after="60"/>
+              <w:keepNext/>
+              <w:jc w:val="center"/>
+            </w:pPr>
+            <w:r>
+              <w:rPr>
+                <w:rFonts w:ascii="Calibri" w:hAnsi="Calibri"/>
+                <w:sz w:val="20"/>
+              </w:rPr>
+              <w:t xml:space="default">0.8%</w:t>
             </w:r>
           </w:p>
         </w:tc>
@@ -17411,199 +17411,199 @@
                 <w:rFonts w:ascii="Calibri" w:hAnsi="Calibri"/>
                 <w:sz w:val="20"/>
               </w:rPr>
-              <w:t xml:space="default">Medicaid/Dual</w:t>
-            </w:r>
-          </w:p>
-        </w:tc>
-        <w:tc>
-          <w:tcPr>
-            <w:tcBorders>
-              <w:top w:val="single" w:space="0" w:color="D3D3D3"/>
-              <w:bottom w:val="single" w:space="0" w:color="D3D3D3"/>
-              <w:start w:val="single" w:space="0" w:color="D3D3D3"/>
-              <w:end w:val="single" w:space="0" w:color="D3D3D3"/>
-            </w:tcBorders>
-          </w:tcPr>
-          <w:p>
-            <w:pPr>
-              <w:spacing w:before="0" w:after="60"/>
-              <w:keepNext/>
-              <w:jc w:val="end"/>
-            </w:pPr>
-            <w:r>
-              <w:rPr>
-                <w:rFonts w:ascii="Calibri" w:hAnsi="Calibri"/>
-                <w:sz w:val="20"/>
-              </w:rPr>
-              <w:t xml:space="default">40.2 (29.2-52.3)</w:t>
-            </w:r>
-          </w:p>
-        </w:tc>
-        <w:tc>
-          <w:tcPr>
-            <w:tcBorders>
-              <w:top w:val="single" w:space="0" w:color="D3D3D3"/>
-              <w:bottom w:val="single" w:space="0" w:color="D3D3D3"/>
-              <w:start w:val="single" w:space="0" w:color="D3D3D3"/>
-              <w:end w:val="single" w:space="0" w:color="D3D3D3"/>
-            </w:tcBorders>
-          </w:tcPr>
-          <w:p>
-            <w:pPr>
-              <w:spacing w:before="0" w:after="60"/>
-              <w:keepNext/>
-              <w:jc w:val="center"/>
-            </w:pPr>
-            <w:r>
-              <w:rPr>
-                <w:rFonts w:ascii="Calibri" w:hAnsi="Calibri"/>
-                <w:sz w:val="20"/>
-              </w:rPr>
-              <w:t xml:space="default">0.8%</w:t>
-            </w:r>
-          </w:p>
-        </w:tc>
-        <w:tc>
-          <w:tcPr>
-            <w:tcBorders>
-              <w:top w:val="single" w:space="0" w:color="D3D3D3"/>
-              <w:bottom w:val="single" w:space="0" w:color="D3D3D3"/>
-              <w:start w:val="single" w:space="0" w:color="D3D3D3"/>
-              <w:end w:val="single" w:space="0" w:color="D3D3D3"/>
-            </w:tcBorders>
-          </w:tcPr>
-          <w:p>
-            <w:pPr>
-              <w:spacing w:before="0" w:after="60"/>
-              <w:keepNext/>
-              <w:jc w:val="end"/>
-            </w:pPr>
-            <w:r>
-              <w:rPr>
-                <w:rFonts w:ascii="Calibri" w:hAnsi="Calibri"/>
-                <w:sz w:val="20"/>
-              </w:rPr>
-              <w:t xml:space="default">40.2 (29.2-52.3)</w:t>
-            </w:r>
-          </w:p>
-        </w:tc>
-        <w:tc>
-          <w:tcPr>
-            <w:tcBorders>
-              <w:top w:val="single" w:space="0" w:color="D3D3D3"/>
-              <w:bottom w:val="single" w:space="0" w:color="D3D3D3"/>
-              <w:start w:val="single" w:space="0" w:color="D3D3D3"/>
-              <w:end w:val="single" w:space="0" w:color="D3D3D3"/>
-            </w:tcBorders>
-          </w:tcPr>
-          <w:p>
-            <w:pPr>
-              <w:spacing w:before="0" w:after="60"/>
-              <w:keepNext/>
-              <w:jc w:val="center"/>
-            </w:pPr>
-            <w:r>
-              <w:rPr>
-                <w:rFonts w:ascii="Calibri" w:hAnsi="Calibri"/>
-                <w:sz w:val="20"/>
-              </w:rPr>
-              <w:t xml:space="default">0.8%</w:t>
-            </w:r>
-          </w:p>
-        </w:tc>
-        <w:tc>
-          <w:tcPr>
-            <w:tcBorders>
-              <w:top w:val="single" w:space="0" w:color="D3D3D3"/>
-              <w:bottom w:val="single" w:space="0" w:color="D3D3D3"/>
-              <w:start w:val="single" w:space="0" w:color="D3D3D3"/>
-              <w:end w:val="single" w:space="0" w:color="D3D3D3"/>
-            </w:tcBorders>
-          </w:tcPr>
-          <w:p>
-            <w:pPr>
-              <w:spacing w:before="0" w:after="60"/>
-              <w:keepNext/>
-              <w:jc w:val="end"/>
-            </w:pPr>
-            <w:r>
-              <w:rPr>
-                <w:rFonts w:ascii="Calibri" w:hAnsi="Calibri"/>
-                <w:sz w:val="20"/>
-              </w:rPr>
-              <w:t xml:space="default">40.2 (29.2-52.3)</w:t>
-            </w:r>
-          </w:p>
-        </w:tc>
-        <w:tc>
-          <w:tcPr>
-            <w:tcBorders>
-              <w:top w:val="single" w:space="0" w:color="D3D3D3"/>
-              <w:bottom w:val="single" w:space="0" w:color="D3D3D3"/>
-              <w:start w:val="single" w:space="0" w:color="D3D3D3"/>
-              <w:end w:val="single" w:space="0" w:color="D3D3D3"/>
-            </w:tcBorders>
-          </w:tcPr>
-          <w:p>
-            <w:pPr>
-              <w:spacing w:before="0" w:after="60"/>
-              <w:keepNext/>
-              <w:jc w:val="center"/>
-            </w:pPr>
-            <w:r>
-              <w:rPr>
-                <w:rFonts w:ascii="Calibri" w:hAnsi="Calibri"/>
-                <w:sz w:val="20"/>
-              </w:rPr>
-              <w:t xml:space="default">0.8%</w:t>
-            </w:r>
-          </w:p>
-        </w:tc>
-        <w:tc>
-          <w:tcPr>
-            <w:tcBorders>
-              <w:top w:val="single" w:space="0" w:color="D3D3D3"/>
-              <w:bottom w:val="single" w:space="0" w:color="D3D3D3"/>
-              <w:start w:val="single" w:space="0" w:color="D3D3D3"/>
-              <w:end w:val="single" w:space="0" w:color="D3D3D3"/>
-            </w:tcBorders>
-          </w:tcPr>
-          <w:p>
-            <w:pPr>
-              <w:spacing w:before="0" w:after="60"/>
-              <w:keepNext/>
-              <w:jc w:val="end"/>
-            </w:pPr>
-            <w:r>
-              <w:rPr>
-                <w:rFonts w:ascii="Calibri" w:hAnsi="Calibri"/>
-                <w:sz w:val="20"/>
-              </w:rPr>
-              <w:t xml:space="default">0.0</w:t>
-            </w:r>
-          </w:p>
-        </w:tc>
-        <w:tc>
-          <w:tcPr>
-            <w:tcBorders>
-              <w:top w:val="single" w:space="0" w:color="D3D3D3"/>
-              <w:bottom w:val="single" w:space="0" w:color="D3D3D3"/>
-              <w:start w:val="single" w:space="0" w:color="D3D3D3"/>
-              <w:end w:val="single" w:space="0" w:color="D3D3D3"/>
-            </w:tcBorders>
-          </w:tcPr>
-          <w:p>
-            <w:pPr>
-              <w:spacing w:before="0" w:after="60"/>
-              <w:keepNext/>
-              <w:jc w:val="end"/>
-            </w:pPr>
-            <w:r>
-              <w:rPr>
-                <w:rFonts w:ascii="Calibri" w:hAnsi="Calibri"/>
-                <w:sz w:val="20"/>
-              </w:rPr>
-              <w:t xml:space="default">0.0</w:t>
+              <w:t xml:space="default">Medicare</w:t>
+            </w:r>
+          </w:p>
+        </w:tc>
+        <w:tc>
+          <w:tcPr>
+            <w:tcBorders>
+              <w:top w:val="single" w:space="0" w:color="D3D3D3"/>
+              <w:bottom w:val="single" w:space="0" w:color="D3D3D3"/>
+              <w:start w:val="single" w:space="0" w:color="D3D3D3"/>
+              <w:end w:val="single" w:space="0" w:color="D3D3D3"/>
+            </w:tcBorders>
+          </w:tcPr>
+          <w:p>
+            <w:pPr>
+              <w:spacing w:before="0" w:after="60"/>
+              <w:keepNext/>
+              <w:jc w:val="end"/>
+            </w:pPr>
+            <w:r>
+              <w:rPr>
+                <w:rFonts w:ascii="Calibri" w:hAnsi="Calibri"/>
+                <w:sz w:val="20"/>
+              </w:rPr>
+              <w:t xml:space="default">30.6 (23.2-39.0)</w:t>
+            </w:r>
+          </w:p>
+        </w:tc>
+        <w:tc>
+          <w:tcPr>
+            <w:tcBorders>
+              <w:top w:val="single" w:space="0" w:color="D3D3D3"/>
+              <w:bottom w:val="single" w:space="0" w:color="D3D3D3"/>
+              <w:start w:val="single" w:space="0" w:color="D3D3D3"/>
+              <w:end w:val="single" w:space="0" w:color="D3D3D3"/>
+            </w:tcBorders>
+          </w:tcPr>
+          <w:p>
+            <w:pPr>
+              <w:spacing w:before="0" w:after="60"/>
+              <w:keepNext/>
+              <w:jc w:val="center"/>
+            </w:pPr>
+            <w:r>
+              <w:rPr>
+                <w:rFonts w:ascii="Calibri" w:hAnsi="Calibri"/>
+                <w:sz w:val="20"/>
+              </w:rPr>
+              <w:t xml:space="default">5.8%</w:t>
+            </w:r>
+          </w:p>
+        </w:tc>
+        <w:tc>
+          <w:tcPr>
+            <w:tcBorders>
+              <w:top w:val="single" w:space="0" w:color="D3D3D3"/>
+              <w:bottom w:val="single" w:space="0" w:color="D3D3D3"/>
+              <w:start w:val="single" w:space="0" w:color="D3D3D3"/>
+              <w:end w:val="single" w:space="0" w:color="D3D3D3"/>
+            </w:tcBorders>
+          </w:tcPr>
+          <w:p>
+            <w:pPr>
+              <w:spacing w:before="0" w:after="60"/>
+              <w:keepNext/>
+              <w:jc w:val="end"/>
+            </w:pPr>
+            <w:r>
+              <w:rPr>
+                <w:rFonts w:ascii="Calibri" w:hAnsi="Calibri"/>
+                <w:sz w:val="20"/>
+              </w:rPr>
+              <w:t xml:space="default">35.3 (27.5-43.9)</w:t>
+            </w:r>
+          </w:p>
+        </w:tc>
+        <w:tc>
+          <w:tcPr>
+            <w:tcBorders>
+              <w:top w:val="single" w:space="0" w:color="D3D3D3"/>
+              <w:bottom w:val="single" w:space="0" w:color="D3D3D3"/>
+              <w:start w:val="single" w:space="0" w:color="D3D3D3"/>
+              <w:end w:val="single" w:space="0" w:color="D3D3D3"/>
+            </w:tcBorders>
+          </w:tcPr>
+          <w:p>
+            <w:pPr>
+              <w:spacing w:before="0" w:after="60"/>
+              <w:keepNext/>
+              <w:jc w:val="center"/>
+            </w:pPr>
+            <w:r>
+              <w:rPr>
+                <w:rFonts w:ascii="Calibri" w:hAnsi="Calibri"/>
+                <w:sz w:val="20"/>
+              </w:rPr>
+              <w:t xml:space="default">8.6%</w:t>
+            </w:r>
+          </w:p>
+        </w:tc>
+        <w:tc>
+          <w:tcPr>
+            <w:tcBorders>
+              <w:top w:val="single" w:space="0" w:color="D3D3D3"/>
+              <w:bottom w:val="single" w:space="0" w:color="D3D3D3"/>
+              <w:start w:val="single" w:space="0" w:color="D3D3D3"/>
+              <w:end w:val="single" w:space="0" w:color="D3D3D3"/>
+            </w:tcBorders>
+          </w:tcPr>
+          <w:p>
+            <w:pPr>
+              <w:spacing w:before="0" w:after="60"/>
+              <w:keepNext/>
+              <w:jc w:val="end"/>
+            </w:pPr>
+            <w:r>
+              <w:rPr>
+                <w:rFonts w:ascii="Calibri" w:hAnsi="Calibri"/>
+                <w:sz w:val="20"/>
+              </w:rPr>
+              <w:t xml:space="default">33.7 (25.8-42.5)</w:t>
+            </w:r>
+          </w:p>
+        </w:tc>
+        <w:tc>
+          <w:tcPr>
+            <w:tcBorders>
+              <w:top w:val="single" w:space="0" w:color="D3D3D3"/>
+              <w:bottom w:val="single" w:space="0" w:color="D3D3D3"/>
+              <w:start w:val="single" w:space="0" w:color="D3D3D3"/>
+              <w:end w:val="single" w:space="0" w:color="D3D3D3"/>
+            </w:tcBorders>
+          </w:tcPr>
+          <w:p>
+            <w:pPr>
+              <w:spacing w:before="0" w:after="60"/>
+              <w:keepNext/>
+              <w:jc w:val="center"/>
+            </w:pPr>
+            <w:r>
+              <w:rPr>
+                <w:rFonts w:ascii="Calibri" w:hAnsi="Calibri"/>
+                <w:sz w:val="20"/>
+              </w:rPr>
+              <w:t xml:space="default">7.9%</w:t>
+            </w:r>
+          </w:p>
+        </w:tc>
+        <w:tc>
+          <w:tcPr>
+            <w:tcBorders>
+              <w:top w:val="single" w:space="0" w:color="D3D3D3"/>
+              <w:bottom w:val="single" w:space="0" w:color="D3D3D3"/>
+              <w:start w:val="single" w:space="0" w:color="D3D3D3"/>
+              <w:end w:val="single" w:space="0" w:color="D3D3D3"/>
+            </w:tcBorders>
+          </w:tcPr>
+          <w:p>
+            <w:pPr>
+              <w:spacing w:before="0" w:after="60"/>
+              <w:keepNext/>
+              <w:jc w:val="end"/>
+            </w:pPr>
+            <w:r>
+              <w:rPr>
+                <w:rFonts w:ascii="Calibri" w:hAnsi="Calibri"/>
+                <w:sz w:val="20"/>
+              </w:rPr>
+              <w:t xml:space="default">1.6</w:t>
+            </w:r>
+          </w:p>
+        </w:tc>
+        <w:tc>
+          <w:tcPr>
+            <w:tcBorders>
+              <w:top w:val="single" w:space="0" w:color="D3D3D3"/>
+              <w:bottom w:val="single" w:space="0" w:color="D3D3D3"/>
+              <w:start w:val="single" w:space="0" w:color="D3D3D3"/>
+              <w:end w:val="single" w:space="0" w:color="D3D3D3"/>
+            </w:tcBorders>
+          </w:tcPr>
+          <w:p>
+            <w:pPr>
+              <w:spacing w:before="0" w:after="60"/>
+              <w:keepNext/>
+              <w:jc w:val="end"/>
+            </w:pPr>
+            <w:r>
+              <w:rPr>
+                <w:rFonts w:ascii="Calibri" w:hAnsi="Calibri"/>
+                <w:sz w:val="20"/>
+              </w:rPr>
+              <w:t xml:space="default">4.6</w:t>
             </w:r>
           </w:p>
         </w:tc>
@@ -17632,199 +17632,199 @@
                 <w:rFonts w:ascii="Calibri" w:hAnsi="Calibri"/>
                 <w:sz w:val="20"/>
               </w:rPr>
-              <w:t xml:space="default">Medicare</w:t>
-            </w:r>
-          </w:p>
-        </w:tc>
-        <w:tc>
-          <w:tcPr>
-            <w:tcBorders>
-              <w:top w:val="single" w:space="0" w:color="D3D3D3"/>
-              <w:bottom w:val="single" w:space="0" w:color="D3D3D3"/>
-              <w:start w:val="single" w:space="0" w:color="D3D3D3"/>
-              <w:end w:val="single" w:space="0" w:color="D3D3D3"/>
-            </w:tcBorders>
-          </w:tcPr>
-          <w:p>
-            <w:pPr>
-              <w:spacing w:before="0" w:after="60"/>
-              <w:keepNext/>
-              <w:jc w:val="end"/>
-            </w:pPr>
-            <w:r>
-              <w:rPr>
-                <w:rFonts w:ascii="Calibri" w:hAnsi="Calibri"/>
-                <w:sz w:val="20"/>
-              </w:rPr>
-              <w:t xml:space="default">30.6 (23.2-39.0)</w:t>
-            </w:r>
-          </w:p>
-        </w:tc>
-        <w:tc>
-          <w:tcPr>
-            <w:tcBorders>
-              <w:top w:val="single" w:space="0" w:color="D3D3D3"/>
-              <w:bottom w:val="single" w:space="0" w:color="D3D3D3"/>
-              <w:start w:val="single" w:space="0" w:color="D3D3D3"/>
-              <w:end w:val="single" w:space="0" w:color="D3D3D3"/>
-            </w:tcBorders>
-          </w:tcPr>
-          <w:p>
-            <w:pPr>
-              <w:spacing w:before="0" w:after="60"/>
-              <w:keepNext/>
-              <w:jc w:val="center"/>
-            </w:pPr>
-            <w:r>
-              <w:rPr>
-                <w:rFonts w:ascii="Calibri" w:hAnsi="Calibri"/>
-                <w:sz w:val="20"/>
-              </w:rPr>
-              <w:t xml:space="default">5.8%</w:t>
-            </w:r>
-          </w:p>
-        </w:tc>
-        <w:tc>
-          <w:tcPr>
-            <w:tcBorders>
-              <w:top w:val="single" w:space="0" w:color="D3D3D3"/>
-              <w:bottom w:val="single" w:space="0" w:color="D3D3D3"/>
-              <w:start w:val="single" w:space="0" w:color="D3D3D3"/>
-              <w:end w:val="single" w:space="0" w:color="D3D3D3"/>
-            </w:tcBorders>
-          </w:tcPr>
-          <w:p>
-            <w:pPr>
-              <w:spacing w:before="0" w:after="60"/>
-              <w:keepNext/>
-              <w:jc w:val="end"/>
-            </w:pPr>
-            <w:r>
-              <w:rPr>
-                <w:rFonts w:ascii="Calibri" w:hAnsi="Calibri"/>
-                <w:sz w:val="20"/>
-              </w:rPr>
-              <w:t xml:space="default">35.3 (27.5-43.9)</w:t>
-            </w:r>
-          </w:p>
-        </w:tc>
-        <w:tc>
-          <w:tcPr>
-            <w:tcBorders>
-              <w:top w:val="single" w:space="0" w:color="D3D3D3"/>
-              <w:bottom w:val="single" w:space="0" w:color="D3D3D3"/>
-              <w:start w:val="single" w:space="0" w:color="D3D3D3"/>
-              <w:end w:val="single" w:space="0" w:color="D3D3D3"/>
-            </w:tcBorders>
-          </w:tcPr>
-          <w:p>
-            <w:pPr>
-              <w:spacing w:before="0" w:after="60"/>
-              <w:keepNext/>
-              <w:jc w:val="center"/>
-            </w:pPr>
-            <w:r>
-              <w:rPr>
-                <w:rFonts w:ascii="Calibri" w:hAnsi="Calibri"/>
-                <w:sz w:val="20"/>
-              </w:rPr>
-              <w:t xml:space="default">8.6%</w:t>
-            </w:r>
-          </w:p>
-        </w:tc>
-        <w:tc>
-          <w:tcPr>
-            <w:tcBorders>
-              <w:top w:val="single" w:space="0" w:color="D3D3D3"/>
-              <w:bottom w:val="single" w:space="0" w:color="D3D3D3"/>
-              <w:start w:val="single" w:space="0" w:color="D3D3D3"/>
-              <w:end w:val="single" w:space="0" w:color="D3D3D3"/>
-            </w:tcBorders>
-          </w:tcPr>
-          <w:p>
-            <w:pPr>
-              <w:spacing w:before="0" w:after="60"/>
-              <w:keepNext/>
-              <w:jc w:val="end"/>
-            </w:pPr>
-            <w:r>
-              <w:rPr>
-                <w:rFonts w:ascii="Calibri" w:hAnsi="Calibri"/>
-                <w:sz w:val="20"/>
-              </w:rPr>
-              <w:t xml:space="default">33.7 (25.8-42.5)</w:t>
-            </w:r>
-          </w:p>
-        </w:tc>
-        <w:tc>
-          <w:tcPr>
-            <w:tcBorders>
-              <w:top w:val="single" w:space="0" w:color="D3D3D3"/>
-              <w:bottom w:val="single" w:space="0" w:color="D3D3D3"/>
-              <w:start w:val="single" w:space="0" w:color="D3D3D3"/>
-              <w:end w:val="single" w:space="0" w:color="D3D3D3"/>
-            </w:tcBorders>
-          </w:tcPr>
-          <w:p>
-            <w:pPr>
-              <w:spacing w:before="0" w:after="60"/>
-              <w:keepNext/>
-              <w:jc w:val="center"/>
-            </w:pPr>
-            <w:r>
-              <w:rPr>
-                <w:rFonts w:ascii="Calibri" w:hAnsi="Calibri"/>
-                <w:sz w:val="20"/>
-              </w:rPr>
-              <w:t xml:space="default">7.9%</w:t>
-            </w:r>
-          </w:p>
-        </w:tc>
-        <w:tc>
-          <w:tcPr>
-            <w:tcBorders>
-              <w:top w:val="single" w:space="0" w:color="D3D3D3"/>
-              <w:bottom w:val="single" w:space="0" w:color="D3D3D3"/>
-              <w:start w:val="single" w:space="0" w:color="D3D3D3"/>
-              <w:end w:val="single" w:space="0" w:color="D3D3D3"/>
-            </w:tcBorders>
-          </w:tcPr>
-          <w:p>
-            <w:pPr>
-              <w:spacing w:before="0" w:after="60"/>
-              <w:keepNext/>
-              <w:jc w:val="end"/>
-            </w:pPr>
-            <w:r>
-              <w:rPr>
-                <w:rFonts w:ascii="Calibri" w:hAnsi="Calibri"/>
-                <w:sz w:val="20"/>
-              </w:rPr>
-              <w:t xml:space="default">1.6</w:t>
-            </w:r>
-          </w:p>
-        </w:tc>
-        <w:tc>
-          <w:tcPr>
-            <w:tcBorders>
-              <w:top w:val="single" w:space="0" w:color="D3D3D3"/>
-              <w:bottom w:val="single" w:space="0" w:color="D3D3D3"/>
-              <w:start w:val="single" w:space="0" w:color="D3D3D3"/>
-              <w:end w:val="single" w:space="0" w:color="D3D3D3"/>
-            </w:tcBorders>
-          </w:tcPr>
-          <w:p>
-            <w:pPr>
-              <w:spacing w:before="0" w:after="60"/>
-              <w:keepNext/>
-              <w:jc w:val="end"/>
-            </w:pPr>
-            <w:r>
-              <w:rPr>
-                <w:rFonts w:ascii="Calibri" w:hAnsi="Calibri"/>
-                <w:sz w:val="20"/>
-              </w:rPr>
-              <w:t xml:space="default">4.6</w:t>
+              <w:t xml:space="default">Private/Commercial</w:t>
+            </w:r>
+          </w:p>
+        </w:tc>
+        <w:tc>
+          <w:tcPr>
+            <w:tcBorders>
+              <w:top w:val="single" w:space="0" w:color="D3D3D3"/>
+              <w:bottom w:val="single" w:space="0" w:color="D3D3D3"/>
+              <w:start w:val="single" w:space="0" w:color="D3D3D3"/>
+              <w:end w:val="single" w:space="0" w:color="D3D3D3"/>
+            </w:tcBorders>
+          </w:tcPr>
+          <w:p>
+            <w:pPr>
+              <w:spacing w:before="0" w:after="60"/>
+              <w:keepNext/>
+              <w:jc w:val="end"/>
+            </w:pPr>
+            <w:r>
+              <w:rPr>
+                <w:rFonts w:ascii="Calibri" w:hAnsi="Calibri"/>
+                <w:sz w:val="20"/>
+              </w:rPr>
+              <w:t xml:space="default">18.1 (5.5-45.7)</w:t>
+            </w:r>
+          </w:p>
+        </w:tc>
+        <w:tc>
+          <w:tcPr>
+            <w:tcBorders>
+              <w:top w:val="single" w:space="0" w:color="D3D3D3"/>
+              <w:bottom w:val="single" w:space="0" w:color="D3D3D3"/>
+              <w:start w:val="single" w:space="0" w:color="D3D3D3"/>
+              <w:end w:val="single" w:space="0" w:color="D3D3D3"/>
+            </w:tcBorders>
+          </w:tcPr>
+          <w:p>
+            <w:pPr>
+              <w:spacing w:before="0" w:after="60"/>
+              <w:keepNext/>
+              <w:jc w:val="center"/>
+            </w:pPr>
+            <w:r>
+              <w:rPr>
+                <w:rFonts w:ascii="Calibri" w:hAnsi="Calibri"/>
+                <w:sz w:val="20"/>
+              </w:rPr>
+              <w:t xml:space="default">6.8%</w:t>
+            </w:r>
+          </w:p>
+        </w:tc>
+        <w:tc>
+          <w:tcPr>
+            <w:tcBorders>
+              <w:top w:val="single" w:space="0" w:color="D3D3D3"/>
+              <w:bottom w:val="single" w:space="0" w:color="D3D3D3"/>
+              <w:start w:val="single" w:space="0" w:color="D3D3D3"/>
+              <w:end w:val="single" w:space="0" w:color="D3D3D3"/>
+            </w:tcBorders>
+          </w:tcPr>
+          <w:p>
+            <w:pPr>
+              <w:spacing w:before="0" w:after="60"/>
+              <w:keepNext/>
+              <w:jc w:val="end"/>
+            </w:pPr>
+            <w:r>
+              <w:rPr>
+                <w:rFonts w:ascii="Calibri" w:hAnsi="Calibri"/>
+                <w:sz w:val="20"/>
+              </w:rPr>
+              <w:t xml:space="default">18.1 (5.5-45.7)</w:t>
+            </w:r>
+          </w:p>
+        </w:tc>
+        <w:tc>
+          <w:tcPr>
+            <w:tcBorders>
+              <w:top w:val="single" w:space="0" w:color="D3D3D3"/>
+              <w:bottom w:val="single" w:space="0" w:color="D3D3D3"/>
+              <w:start w:val="single" w:space="0" w:color="D3D3D3"/>
+              <w:end w:val="single" w:space="0" w:color="D3D3D3"/>
+            </w:tcBorders>
+          </w:tcPr>
+          <w:p>
+            <w:pPr>
+              <w:spacing w:before="0" w:after="60"/>
+              <w:keepNext/>
+              <w:jc w:val="center"/>
+            </w:pPr>
+            <w:r>
+              <w:rPr>
+                <w:rFonts w:ascii="Calibri" w:hAnsi="Calibri"/>
+                <w:sz w:val="20"/>
+              </w:rPr>
+              <w:t xml:space="default">6.9%</w:t>
+            </w:r>
+          </w:p>
+        </w:tc>
+        <w:tc>
+          <w:tcPr>
+            <w:tcBorders>
+              <w:top w:val="single" w:space="0" w:color="D3D3D3"/>
+              <w:bottom w:val="single" w:space="0" w:color="D3D3D3"/>
+              <w:start w:val="single" w:space="0" w:color="D3D3D3"/>
+              <w:end w:val="single" w:space="0" w:color="D3D3D3"/>
+            </w:tcBorders>
+          </w:tcPr>
+          <w:p>
+            <w:pPr>
+              <w:spacing w:before="0" w:after="60"/>
+              <w:keepNext/>
+              <w:jc w:val="end"/>
+            </w:pPr>
+            <w:r>
+              <w:rPr>
+                <w:rFonts w:ascii="Calibri" w:hAnsi="Calibri"/>
+                <w:sz w:val="20"/>
+              </w:rPr>
+              <w:t xml:space="default">18.1 (5.5-45.7)</w:t>
+            </w:r>
+          </w:p>
+        </w:tc>
+        <w:tc>
+          <w:tcPr>
+            <w:tcBorders>
+              <w:top w:val="single" w:space="0" w:color="D3D3D3"/>
+              <w:bottom w:val="single" w:space="0" w:color="D3D3D3"/>
+              <w:start w:val="single" w:space="0" w:color="D3D3D3"/>
+              <w:end w:val="single" w:space="0" w:color="D3D3D3"/>
+            </w:tcBorders>
+          </w:tcPr>
+          <w:p>
+            <w:pPr>
+              <w:spacing w:before="0" w:after="60"/>
+              <w:keepNext/>
+              <w:jc w:val="center"/>
+            </w:pPr>
+            <w:r>
+              <w:rPr>
+                <w:rFonts w:ascii="Calibri" w:hAnsi="Calibri"/>
+                <w:sz w:val="20"/>
+              </w:rPr>
+              <w:t xml:space="default">6.9%</w:t>
+            </w:r>
+          </w:p>
+        </w:tc>
+        <w:tc>
+          <w:tcPr>
+            <w:tcBorders>
+              <w:top w:val="single" w:space="0" w:color="D3D3D3"/>
+              <w:bottom w:val="single" w:space="0" w:color="D3D3D3"/>
+              <w:start w:val="single" w:space="0" w:color="D3D3D3"/>
+              <w:end w:val="single" w:space="0" w:color="D3D3D3"/>
+            </w:tcBorders>
+          </w:tcPr>
+          <w:p>
+            <w:pPr>
+              <w:spacing w:before="0" w:after="60"/>
+              <w:keepNext/>
+              <w:jc w:val="end"/>
+            </w:pPr>
+            <w:r>
+              <w:rPr>
+                <w:rFonts w:ascii="Calibri" w:hAnsi="Calibri"/>
+                <w:sz w:val="20"/>
+              </w:rPr>
+              <w:t xml:space="default">0.0</w:t>
+            </w:r>
+          </w:p>
+        </w:tc>
+        <w:tc>
+          <w:tcPr>
+            <w:tcBorders>
+              <w:top w:val="single" w:space="0" w:color="D3D3D3"/>
+              <w:bottom w:val="single" w:space="0" w:color="D3D3D3"/>
+              <w:start w:val="single" w:space="0" w:color="D3D3D3"/>
+              <w:end w:val="single" w:space="0" w:color="D3D3D3"/>
+            </w:tcBorders>
+          </w:tcPr>
+          <w:p>
+            <w:pPr>
+              <w:spacing w:before="0" w:after="60"/>
+              <w:keepNext/>
+              <w:jc w:val="end"/>
+            </w:pPr>
+            <w:r>
+              <w:rPr>
+                <w:rFonts w:ascii="Calibri" w:hAnsi="Calibri"/>
+                <w:sz w:val="20"/>
+              </w:rPr>
+              <w:t xml:space="default">0.0</w:t>
             </w:r>
           </w:p>
         </w:tc>
@@ -18276,7 +18276,7 @@
                 <w:rFonts w:ascii="Calibri" w:hAnsi="Calibri"/>
                 <w:sz w:val="20"/>
               </w:rPr>
-              <w:t xml:space="default">&lt;65</w:t>
+              <w:t xml:space="default">18-64 Years</w:t>
             </w:r>
           </w:p>
         </w:tc>
@@ -18425,7 +18425,7 @@
                 <w:rFonts w:ascii="Calibri" w:hAnsi="Calibri"/>
                 <w:sz w:val="20"/>
               </w:rPr>
-              <w:t xml:space="default">65-74</w:t>
+              <w:t xml:space="default">65-74 Years</w:t>
             </w:r>
           </w:p>
         </w:tc>
@@ -18574,7 +18574,7 @@
                 <w:rFonts w:ascii="Calibri" w:hAnsi="Calibri"/>
                 <w:sz w:val="20"/>
               </w:rPr>
-              <w:t xml:space="default">75+</w:t>
+              <w:t xml:space="default">≥75 Years</w:t>
             </w:r>
           </w:p>
         </w:tc>
@@ -19085,7 +19085,7 @@
                 <w:rFonts w:ascii="Calibri" w:hAnsi="Calibri"/>
                 <w:sz w:val="20"/>
               </w:rPr>
-              <w:t xml:space="default">Low</w:t>
+              <w:t xml:space="default">Low (&lt;125% FPL)</w:t>
             </w:r>
           </w:p>
         </w:tc>
@@ -19234,7 +19234,7 @@
                 <w:rFonts w:ascii="Calibri" w:hAnsi="Calibri"/>
                 <w:sz w:val="20"/>
               </w:rPr>
-              <w:t xml:space="default">Mid</w:t>
+              <w:t xml:space="default">Middle (125%-400% FPL)</w:t>
             </w:r>
           </w:p>
         </w:tc>
@@ -19383,7 +19383,7 @@
                 <w:rFonts w:ascii="Calibri" w:hAnsi="Calibri"/>
                 <w:sz w:val="20"/>
               </w:rPr>
-              <w:t xml:space="default">High</w:t>
+              <w:t xml:space="default">High (&gt;400% FPL)</w:t>
             </w:r>
           </w:p>
         </w:tc>
@@ -19535,7 +19535,7 @@
                 <w:rFonts w:ascii="Calibri" w:hAnsi="Calibri"/>
                 <w:sz w:val="20"/>
               </w:rPr>
-              <w:t xml:space="default">Race/Ethnicity</w:t>
+              <w:t xml:space="default">Race and Ethnicity</w:t>
             </w:r>
           </w:p>
         </w:tc>
@@ -19862,7 +19862,7 @@
                 <w:rFonts w:ascii="Calibri" w:hAnsi="Calibri"/>
                 <w:sz w:val="20"/>
               </w:rPr>
-              <w:t xml:space="default">Hispanic</w:t>
+              <w:t xml:space="default">Hispanic or Latino</w:t>
             </w:r>
           </w:p>
         </w:tc>
@@ -20011,7 +20011,7 @@
                 <w:rFonts w:ascii="Calibri" w:hAnsi="Calibri"/>
                 <w:sz w:val="20"/>
               </w:rPr>
-              <w:t xml:space="default">Other</w:t>
+              <w:t xml:space="default">Other Race and Ethnicity</w:t>
             </w:r>
           </w:p>
         </w:tc>
@@ -20162,7 +20162,7 @@
                 <w:rFonts w:ascii="Calibri" w:hAnsi="Calibri"/>
                 <w:sz w:val="20"/>
               </w:rPr>
-              <w:t xml:space="preserve"> Catastrophic toxicity defined as annual person-level medical expenditures (including premiums) exceeding </w:t>
+              <w:t xml:space="preserve"> Catastrophic toxicity defined as annual person-level out-of-pocket health care expenditures (including premiums) exceeding </w:t>
             </w:r>
             <w:r>
               <w:rPr>

</xml_diff>

<commit_message>
Minor heading and figure tweaks
</commit_message>
<xml_diff>
--- a/docs/quarto/main.docx
+++ b/docs/quarto/main.docx
@@ -123,7 +123,7 @@
               <w:pStyle w:val="Compact"/>
             </w:pPr>
             <w:r>
-              <w:t xml:space="preserve">Table 1. Demographic and Clinical Characteristics of Medicare Beneficiaries With Heart Failure, 2021-2023.</w:t>
+              <w:t xml:space="preserve">Table 1. Demographic and Clinical Characteristics of US Adults With Heart Failure by Insurance Type, 2021-2023.</w:t>
             </w:r>
           </w:p>
         </w:tc>
@@ -2938,7 +2938,7 @@
               <w:pStyle w:val="Compact"/>
             </w:pPr>
             <w:r>
-              <w:t xml:space="preserve">Table 2. Mean Annual Out-of-Pocket Health Care Expenditures by Service Category and Demographic Subgroup.</w:t>
+              <w:t xml:space="preserve">Table 2. Mean Annual Out-of-Pocket Health Care Expenditures Among US Adults With Heart Failure by Service Category and Demographic Subgroup.</w:t>
             </w:r>
           </w:p>
         </w:tc>
@@ -9439,7 +9439,7 @@
               <w:pStyle w:val="Compact"/>
             </w:pPr>
             <w:r>
-              <w:t xml:space="preserve">Table 4. Policy Efficiency Metrics: Number Needed to Treat/Harm and Projected Cases of Financial Toxicity Prevented.</w:t>
+              <w:t xml:space="preserve">Table 4. Policy Efficiency Metrics Among Medicare Beneficiaries: Number Needed to Treat/Harm and Projected Cases of Financial Toxicity Prevented.</w:t>
             </w:r>
           </w:p>
         </w:tc>
@@ -11078,7 +11078,7 @@
               <w:pStyle w:val="Compact"/>
             </w:pPr>
             <w:r>
-              <w:t xml:space="preserve">Figure 1. Prevalence of Financial Toxicity and Composition of Out-of-Pocket Costs by Policy Scenario Among Medicare Beneficiaries.</w:t>
+              <w:t xml:space="preserve">Figure 1. Prevalence of Financial Toxicity and Composition of Out-of-Pocket Costs Among Medicare Beneficiaries by Policy Scenario.</w:t>
             </w:r>
           </w:p>
         </w:tc>
@@ -11149,7 +11149,7 @@
               <w:pStyle w:val="Compact"/>
             </w:pPr>
             <w:r>
-              <w:t xml:space="preserve">Figure 2. Changes in Financial Toxicity Prevalence Under the Inflation Reduction Act by Demographic Subgroup.</w:t>
+              <w:t xml:space="preserve">Figure 2. Changes in Financial Toxicity Prevalence Among Medicare Beneficiaries Under the Inflation Reduction Act by Demographic Subgroup.</w:t>
             </w:r>
           </w:p>
         </w:tc>
@@ -11220,7 +11220,7 @@
               <w:pStyle w:val="Compact"/>
             </w:pPr>
             <w:r>
-              <w:t xml:space="preserve">Figure 3. Distribution of Insurance Coverage Types Across Racial and Economic Subgroups.</w:t>
+              <w:t xml:space="preserve">Figure 3. Distribution of Insurance Coverage Types Among US Adults With Heart Failure Across Racial and Economic Subgroups.</w:t>
             </w:r>
           </w:p>
         </w:tc>
@@ -20201,7 +20201,7 @@
               <w:pStyle w:val="Compact"/>
             </w:pPr>
             <w:r>
-              <w:t xml:space="preserve">Supplementary Figure 1. Reductions in Catastrophic Financial Toxicity (&gt;40%) by Demographic Subgroup.</w:t>
+              <w:t xml:space="preserve">Supplementary Figure 1. Reductions in Catastrophic Financial Toxicity (&gt;40%) Among Medicare Beneficiaries by Demographic Subgroup.</w:t>
             </w:r>
           </w:p>
         </w:tc>

</xml_diff>